<commit_message>
Unos pocos cambios en el lenguaje SID
</commit_message>
<xml_diff>
--- a/Lenguaje_SID_documentos/Curso_Verano-Lenguajes y Autómatas II.docx
+++ b/Lenguaje_SID_documentos/Curso_Verano-Lenguajes y Autómatas II.docx
@@ -391,20 +391,20 @@
         <w:tblStyle w:val="Tabladecuadrcula4-nfasis5"/>
         <w:tblW w:w="8815" w:type="dxa"/>
         <w:jc w:val="left"/>
-        <w:tblInd w:w="0" w:type="dxa"/>
+        <w:tblInd w:w="-5" w:type="dxa"/>
         <w:tblCellMar>
           <w:top w:w="0" w:type="dxa"/>
-          <w:left w:w="108" w:type="dxa"/>
+          <w:left w:w="103" w:type="dxa"/>
           <w:bottom w:w="0" w:type="dxa"/>
           <w:right w:w="108" w:type="dxa"/>
         </w:tblCellMar>
         <w:tblLook w:val="04a0" w:noVBand="1" w:noHBand="0" w:lastColumn="0" w:firstColumn="1" w:lastRow="0" w:firstRow="1"/>
       </w:tblPr>
       <w:tblGrid>
-        <w:gridCol w:w="455"/>
-        <w:gridCol w:w="2091"/>
+        <w:gridCol w:w="570"/>
+        <w:gridCol w:w="1975"/>
         <w:gridCol w:w="3028"/>
-        <w:gridCol w:w="3240"/>
+        <w:gridCol w:w="3241"/>
       </w:tblGrid>
       <w:tr>
         <w:trPr>
@@ -413,7 +413,7 @@
         </w:trPr>
         <w:tc>
           <w:tcPr>
-            <w:tcW w:w="455" w:type="dxa"/>
+            <w:tcW w:w="570" w:type="dxa"/>
             <w:cnfStyle w:val="001000000000" w:firstRow="0" w:lastRow="0" w:firstColumn="1" w:lastColumn="0" w:oddVBand="0" w:evenVBand="0" w:oddHBand="0" w:evenHBand="0" w:firstRowFirstColumn="0" w:firstRowLastColumn="0" w:lastRowFirstColumn="0" w:lastRowLastColumn="0"/>
             <w:tcBorders>
               <w:top w:val="single" w:sz="4" w:space="0" w:color="4472C4"/>
@@ -425,7 +425,7 @@
             </w:tcBorders>
             <w:shd w:color="auto" w:fill="4472C4" w:themeFill="accent5" w:val="clear"/>
             <w:tcMar>
-              <w:left w:w="108" w:type="dxa"/>
+              <w:left w:w="103" w:type="dxa"/>
             </w:tcMar>
           </w:tcPr>
           <w:p>
@@ -455,7 +455,7 @@
         </w:tc>
         <w:tc>
           <w:tcPr>
-            <w:tcW w:w="2091" w:type="dxa"/>
+            <w:tcW w:w="1975" w:type="dxa"/>
             <w:tcBorders>
               <w:top w:val="single" w:sz="4" w:space="0" w:color="4472C4"/>
               <w:left w:val="single" w:sz="4" w:space="0" w:color="4472C4"/>
@@ -466,7 +466,7 @@
             </w:tcBorders>
             <w:shd w:color="auto" w:fill="4472C4" w:themeFill="accent5" w:val="clear"/>
             <w:tcMar>
-              <w:left w:w="108" w:type="dxa"/>
+              <w:left w:w="103" w:type="dxa"/>
             </w:tcMar>
           </w:tcPr>
           <w:p>
@@ -506,7 +506,7 @@
             </w:tcBorders>
             <w:shd w:color="auto" w:fill="4472C4" w:themeFill="accent5" w:val="clear"/>
             <w:tcMar>
-              <w:left w:w="108" w:type="dxa"/>
+              <w:left w:w="103" w:type="dxa"/>
             </w:tcMar>
           </w:tcPr>
           <w:p>
@@ -535,7 +535,7 @@
         </w:tc>
         <w:tc>
           <w:tcPr>
-            <w:tcW w:w="3240" w:type="dxa"/>
+            <w:tcW w:w="3241" w:type="dxa"/>
             <w:tcBorders>
               <w:top w:val="single" w:sz="4" w:space="0" w:color="4472C4"/>
               <w:left w:val="single" w:sz="4" w:space="0" w:color="4472C4"/>
@@ -546,7 +546,7 @@
             </w:tcBorders>
             <w:shd w:color="auto" w:fill="4472C4" w:themeFill="accent5" w:val="clear"/>
             <w:tcMar>
-              <w:left w:w="108" w:type="dxa"/>
+              <w:left w:w="103" w:type="dxa"/>
             </w:tcMar>
           </w:tcPr>
           <w:p>
@@ -581,12 +581,12 @@
         </w:trPr>
         <w:tc>
           <w:tcPr>
-            <w:tcW w:w="455" w:type="dxa"/>
+            <w:tcW w:w="570" w:type="dxa"/>
             <w:cnfStyle w:val="001000000000" w:firstRow="0" w:lastRow="0" w:firstColumn="1" w:lastColumn="0" w:oddVBand="0" w:evenVBand="0" w:oddHBand="0" w:evenHBand="0" w:firstRowFirstColumn="0" w:firstRowLastColumn="0" w:lastRowFirstColumn="0" w:lastRowLastColumn="0"/>
             <w:tcBorders/>
             <w:shd w:color="auto" w:fill="D9E2F3" w:themeFill="accent5" w:themeFillTint="33" w:val="clear"/>
             <w:tcMar>
-              <w:left w:w="108" w:type="dxa"/>
+              <w:left w:w="103" w:type="dxa"/>
             </w:tcMar>
           </w:tcPr>
           <w:p>
@@ -616,11 +616,11 @@
         </w:tc>
         <w:tc>
           <w:tcPr>
-            <w:tcW w:w="2091" w:type="dxa"/>
+            <w:tcW w:w="1975" w:type="dxa"/>
             <w:tcBorders/>
             <w:shd w:color="auto" w:fill="D9E2F3" w:themeFill="accent5" w:themeFillTint="33" w:val="clear"/>
             <w:tcMar>
-              <w:left w:w="108" w:type="dxa"/>
+              <w:left w:w="103" w:type="dxa"/>
             </w:tcMar>
           </w:tcPr>
           <w:p>
@@ -629,19 +629,39 @@
               <w:spacing w:lineRule="auto" w:line="240" w:before="0" w:after="0"/>
               <w:jc w:val="center"/>
               <w:cnfStyle w:val="000000100000" w:firstRow="0" w:lastRow="0" w:firstColumn="0" w:lastColumn="0" w:oddVBand="0" w:evenVBand="0" w:oddHBand="1" w:evenHBand="0" w:firstRowFirstColumn="0" w:firstRowLastColumn="0" w:lastRowFirstColumn="0" w:lastRowLastColumn="0"/>
-              <w:rPr>
-                <w:rFonts w:ascii="Times New Roman" w:hAnsi="Times New Roman" w:cs="Times New Roman"/>
-                <w:sz w:val="24"/>
-                <w:szCs w:val="24"/>
-              </w:rPr>
-            </w:pPr>
-            <w:r>
-              <w:rPr>
-                <w:rFonts w:cs="Times New Roman" w:ascii="Times New Roman" w:hAnsi="Times New Roman"/>
-                <w:sz w:val="24"/>
-                <w:szCs w:val="24"/>
-              </w:rPr>
-              <w:t>Llave apertura</w:t>
+              <w:rPr/>
+            </w:pPr>
+            <w:r>
+              <w:rPr>
+                <w:rFonts w:cs="Times New Roman" w:ascii="Times New Roman" w:hAnsi="Times New Roman"/>
+                <w:sz w:val="24"/>
+                <w:szCs w:val="24"/>
+              </w:rPr>
+              <w:t>l</w:t>
+            </w:r>
+            <w:r>
+              <w:rPr>
+                <w:rFonts w:cs="Times New Roman" w:ascii="Times New Roman" w:hAnsi="Times New Roman"/>
+                <w:sz w:val="24"/>
+                <w:szCs w:val="24"/>
+              </w:rPr>
+              <w:t>lave</w:t>
+            </w:r>
+            <w:r>
+              <w:rPr>
+                <w:rFonts w:cs="Times New Roman" w:ascii="Times New Roman" w:hAnsi="Times New Roman"/>
+                <w:sz w:val="24"/>
+                <w:szCs w:val="24"/>
+              </w:rPr>
+              <w:t>A</w:t>
+            </w:r>
+            <w:r>
+              <w:rPr>
+                <w:rFonts w:cs="Times New Roman" w:ascii="Times New Roman" w:hAnsi="Times New Roman"/>
+                <w:sz w:val="24"/>
+                <w:szCs w:val="24"/>
+              </w:rPr>
+              <w:t>pertura</w:t>
             </w:r>
           </w:p>
         </w:tc>
@@ -651,7 +671,7 @@
             <w:tcBorders/>
             <w:shd w:color="auto" w:fill="D9E2F3" w:themeFill="accent5" w:themeFillTint="33" w:val="clear"/>
             <w:tcMar>
-              <w:left w:w="108" w:type="dxa"/>
+              <w:left w:w="103" w:type="dxa"/>
             </w:tcMar>
           </w:tcPr>
           <w:p>
@@ -681,11 +701,11 @@
         </w:tc>
         <w:tc>
           <w:tcPr>
-            <w:tcW w:w="3240" w:type="dxa"/>
+            <w:tcW w:w="3241" w:type="dxa"/>
             <w:tcBorders/>
             <w:shd w:color="auto" w:fill="D9E2F3" w:themeFill="accent5" w:themeFillTint="33" w:val="clear"/>
             <w:tcMar>
-              <w:left w:w="108" w:type="dxa"/>
+              <w:left w:w="103" w:type="dxa"/>
             </w:tcMar>
           </w:tcPr>
           <w:p>
@@ -720,12 +740,12 @@
         </w:trPr>
         <w:tc>
           <w:tcPr>
-            <w:tcW w:w="455" w:type="dxa"/>
+            <w:tcW w:w="570" w:type="dxa"/>
             <w:cnfStyle w:val="001000000000" w:firstRow="0" w:lastRow="0" w:firstColumn="1" w:lastColumn="0" w:oddVBand="0" w:evenVBand="0" w:oddHBand="0" w:evenHBand="0" w:firstRowFirstColumn="0" w:firstRowLastColumn="0" w:lastRowFirstColumn="0" w:lastRowLastColumn="0"/>
             <w:tcBorders/>
             <w:shd w:fill="auto" w:val="clear"/>
             <w:tcMar>
-              <w:left w:w="108" w:type="dxa"/>
+              <w:left w:w="103" w:type="dxa"/>
             </w:tcMar>
           </w:tcPr>
           <w:p>
@@ -755,11 +775,11 @@
         </w:tc>
         <w:tc>
           <w:tcPr>
-            <w:tcW w:w="2091" w:type="dxa"/>
+            <w:tcW w:w="1975" w:type="dxa"/>
             <w:tcBorders/>
             <w:shd w:fill="auto" w:val="clear"/>
             <w:tcMar>
-              <w:left w:w="108" w:type="dxa"/>
+              <w:left w:w="103" w:type="dxa"/>
             </w:tcMar>
           </w:tcPr>
           <w:p>
@@ -768,19 +788,31 @@
               <w:spacing w:lineRule="auto" w:line="240" w:before="0" w:after="0"/>
               <w:jc w:val="center"/>
               <w:cnfStyle w:val="000000000000" w:firstRow="0" w:lastRow="0" w:firstColumn="0" w:lastColumn="0" w:oddVBand="0" w:evenVBand="0" w:oddHBand="0" w:evenHBand="0" w:firstRowFirstColumn="0" w:firstRowLastColumn="0" w:lastRowFirstColumn="0" w:lastRowLastColumn="0"/>
-              <w:rPr>
-                <w:rFonts w:ascii="Times New Roman" w:hAnsi="Times New Roman" w:cs="Times New Roman"/>
-                <w:sz w:val="24"/>
-                <w:szCs w:val="24"/>
-              </w:rPr>
-            </w:pPr>
-            <w:r>
-              <w:rPr>
-                <w:rFonts w:cs="Times New Roman" w:ascii="Times New Roman" w:hAnsi="Times New Roman"/>
-                <w:sz w:val="24"/>
-                <w:szCs w:val="24"/>
-              </w:rPr>
-              <w:t>Llave cierre</w:t>
+              <w:rPr/>
+            </w:pPr>
+            <w:r>
+              <w:rPr>
+                <w:rFonts w:cs="Times New Roman" w:ascii="Times New Roman" w:hAnsi="Times New Roman"/>
+                <w:sz w:val="24"/>
+                <w:szCs w:val="24"/>
+              </w:rPr>
+              <w:t>l</w:t>
+            </w:r>
+            <w:r>
+              <w:rPr>
+                <w:rFonts w:cs="Times New Roman" w:ascii="Times New Roman" w:hAnsi="Times New Roman"/>
+                <w:sz w:val="24"/>
+                <w:szCs w:val="24"/>
+              </w:rPr>
+              <w:t>lave</w:t>
+            </w:r>
+            <w:r>
+              <w:rPr>
+                <w:rFonts w:cs="Times New Roman" w:ascii="Times New Roman" w:hAnsi="Times New Roman"/>
+                <w:sz w:val="24"/>
+                <w:szCs w:val="24"/>
+              </w:rPr>
+              <w:t>Fin</w:t>
             </w:r>
           </w:p>
         </w:tc>
@@ -790,7 +822,7 @@
             <w:tcBorders/>
             <w:shd w:fill="auto" w:val="clear"/>
             <w:tcMar>
-              <w:left w:w="108" w:type="dxa"/>
+              <w:left w:w="103" w:type="dxa"/>
             </w:tcMar>
           </w:tcPr>
           <w:p>
@@ -820,11 +852,11 @@
         </w:tc>
         <w:tc>
           <w:tcPr>
-            <w:tcW w:w="3240" w:type="dxa"/>
+            <w:tcW w:w="3241" w:type="dxa"/>
             <w:tcBorders/>
             <w:shd w:fill="auto" w:val="clear"/>
             <w:tcMar>
-              <w:left w:w="108" w:type="dxa"/>
+              <w:left w:w="103" w:type="dxa"/>
             </w:tcMar>
           </w:tcPr>
           <w:p>
@@ -860,12 +892,12 @@
         </w:trPr>
         <w:tc>
           <w:tcPr>
-            <w:tcW w:w="455" w:type="dxa"/>
+            <w:tcW w:w="570" w:type="dxa"/>
             <w:cnfStyle w:val="001000000000" w:firstRow="0" w:lastRow="0" w:firstColumn="1" w:lastColumn="0" w:oddVBand="0" w:evenVBand="0" w:oddHBand="0" w:evenHBand="0" w:firstRowFirstColumn="0" w:firstRowLastColumn="0" w:lastRowFirstColumn="0" w:lastRowLastColumn="0"/>
             <w:tcBorders/>
             <w:shd w:color="auto" w:fill="D9E2F3" w:themeFill="accent5" w:themeFillTint="33" w:val="clear"/>
             <w:tcMar>
-              <w:left w:w="108" w:type="dxa"/>
+              <w:left w:w="103" w:type="dxa"/>
             </w:tcMar>
           </w:tcPr>
           <w:p>
@@ -895,11 +927,11 @@
         </w:tc>
         <w:tc>
           <w:tcPr>
-            <w:tcW w:w="2091" w:type="dxa"/>
+            <w:tcW w:w="1975" w:type="dxa"/>
             <w:tcBorders/>
             <w:shd w:color="auto" w:fill="D9E2F3" w:themeFill="accent5" w:themeFillTint="33" w:val="clear"/>
             <w:tcMar>
-              <w:left w:w="108" w:type="dxa"/>
+              <w:left w:w="103" w:type="dxa"/>
             </w:tcMar>
           </w:tcPr>
           <w:p>
@@ -908,19 +940,15 @@
               <w:spacing w:lineRule="auto" w:line="240" w:before="0" w:after="0"/>
               <w:jc w:val="center"/>
               <w:cnfStyle w:val="000000100000" w:firstRow="0" w:lastRow="0" w:firstColumn="0" w:lastColumn="0" w:oddVBand="0" w:evenVBand="0" w:oddHBand="1" w:evenHBand="0" w:firstRowFirstColumn="0" w:firstRowLastColumn="0" w:lastRowFirstColumn="0" w:lastRowLastColumn="0"/>
-              <w:rPr>
-                <w:rFonts w:ascii="Times New Roman" w:hAnsi="Times New Roman" w:cs="Times New Roman"/>
-                <w:sz w:val="24"/>
-                <w:szCs w:val="24"/>
-              </w:rPr>
-            </w:pPr>
-            <w:r>
-              <w:rPr>
-                <w:rFonts w:cs="Times New Roman" w:ascii="Times New Roman" w:hAnsi="Times New Roman"/>
-                <w:sz w:val="24"/>
-                <w:szCs w:val="24"/>
-              </w:rPr>
-              <w:t>Paréntesis apertura</w:t>
+              <w:rPr/>
+            </w:pPr>
+            <w:r>
+              <w:rPr>
+                <w:rFonts w:cs="Times New Roman" w:ascii="Times New Roman" w:hAnsi="Times New Roman"/>
+                <w:sz w:val="24"/>
+                <w:szCs w:val="24"/>
+              </w:rPr>
+              <w:t>corcheteInicio</w:t>
             </w:r>
           </w:p>
         </w:tc>
@@ -930,7 +958,7 @@
             <w:tcBorders/>
             <w:shd w:color="auto" w:fill="D9E2F3" w:themeFill="accent5" w:themeFillTint="33" w:val="clear"/>
             <w:tcMar>
-              <w:left w:w="108" w:type="dxa"/>
+              <w:left w:w="103" w:type="dxa"/>
             </w:tcMar>
           </w:tcPr>
           <w:p>
@@ -939,32 +967,26 @@
               <w:spacing w:lineRule="auto" w:line="240" w:before="0" w:after="0"/>
               <w:jc w:val="center"/>
               <w:cnfStyle w:val="000000100000" w:firstRow="0" w:lastRow="0" w:firstColumn="0" w:lastColumn="0" w:oddVBand="0" w:evenVBand="0" w:oddHBand="1" w:evenHBand="0" w:firstRowFirstColumn="0" w:firstRowLastColumn="0" w:lastRowFirstColumn="0" w:lastRowLastColumn="0"/>
-              <w:rPr>
-                <w:rFonts w:ascii="Times New Roman" w:hAnsi="Times New Roman" w:cs="Times New Roman"/>
-                <w:b/>
-                <w:b/>
-                <w:sz w:val="28"/>
-                <w:szCs w:val="28"/>
-              </w:rPr>
-            </w:pPr>
-            <w:r>
-              <w:rPr>
-                <w:rFonts w:cs="Times New Roman" w:ascii="Times New Roman" w:hAnsi="Times New Roman"/>
-                <w:b/>
-                <w:sz w:val="28"/>
-                <w:szCs w:val="28"/>
-              </w:rPr>
-              <w:t>(</w:t>
-            </w:r>
-          </w:p>
-        </w:tc>
-        <w:tc>
-          <w:tcPr>
-            <w:tcW w:w="3240" w:type="dxa"/>
+              <w:rPr/>
+            </w:pPr>
+            <w:r>
+              <w:rPr>
+                <w:rFonts w:cs="Times New Roman" w:ascii="Times New Roman" w:hAnsi="Times New Roman"/>
+                <w:b/>
+                <w:sz w:val="28"/>
+                <w:szCs w:val="28"/>
+              </w:rPr>
+              <w:t>[</w:t>
+            </w:r>
+          </w:p>
+        </w:tc>
+        <w:tc>
+          <w:tcPr>
+            <w:tcW w:w="3241" w:type="dxa"/>
             <w:tcBorders/>
             <w:shd w:color="auto" w:fill="D9E2F3" w:themeFill="accent5" w:themeFillTint="33" w:val="clear"/>
             <w:tcMar>
-              <w:left w:w="108" w:type="dxa"/>
+              <w:left w:w="103" w:type="dxa"/>
             </w:tcMar>
           </w:tcPr>
           <w:p>
@@ -973,22 +995,16 @@
               <w:spacing w:lineRule="auto" w:line="240" w:before="0" w:after="0"/>
               <w:jc w:val="center"/>
               <w:cnfStyle w:val="000000100000" w:firstRow="0" w:lastRow="0" w:firstColumn="0" w:lastColumn="0" w:oddVBand="0" w:evenVBand="0" w:oddHBand="1" w:evenHBand="0" w:firstRowFirstColumn="0" w:firstRowLastColumn="0" w:lastRowFirstColumn="0" w:lastRowLastColumn="0"/>
-              <w:rPr>
-                <w:rFonts w:ascii="Times New Roman" w:hAnsi="Times New Roman" w:cs="Times New Roman"/>
-                <w:b/>
-                <w:b/>
-                <w:sz w:val="28"/>
-                <w:szCs w:val="28"/>
-              </w:rPr>
-            </w:pPr>
-            <w:r>
-              <w:rPr>
-                <w:rFonts w:cs="Times New Roman" w:ascii="Times New Roman" w:hAnsi="Times New Roman"/>
-                <w:b/>
-                <w:sz w:val="28"/>
-                <w:szCs w:val="28"/>
-              </w:rPr>
-              <w:t>(</w:t>
+              <w:rPr/>
+            </w:pPr>
+            <w:r>
+              <w:rPr>
+                <w:rFonts w:cs="Times New Roman" w:ascii="Times New Roman" w:hAnsi="Times New Roman"/>
+                <w:b/>
+                <w:sz w:val="28"/>
+                <w:szCs w:val="28"/>
+              </w:rPr>
+              <w:t>[</w:t>
             </w:r>
           </w:p>
         </w:tc>
@@ -999,12 +1015,12 @@
         </w:trPr>
         <w:tc>
           <w:tcPr>
-            <w:tcW w:w="455" w:type="dxa"/>
+            <w:tcW w:w="570" w:type="dxa"/>
             <w:cnfStyle w:val="001000000000" w:firstRow="0" w:lastRow="0" w:firstColumn="1" w:lastColumn="0" w:oddVBand="0" w:evenVBand="0" w:oddHBand="0" w:evenHBand="0" w:firstRowFirstColumn="0" w:firstRowLastColumn="0" w:lastRowFirstColumn="0" w:lastRowLastColumn="0"/>
             <w:tcBorders/>
             <w:shd w:fill="auto" w:val="clear"/>
             <w:tcMar>
-              <w:left w:w="108" w:type="dxa"/>
+              <w:left w:w="103" w:type="dxa"/>
             </w:tcMar>
           </w:tcPr>
           <w:p>
@@ -1034,11 +1050,11 @@
         </w:tc>
         <w:tc>
           <w:tcPr>
-            <w:tcW w:w="2091" w:type="dxa"/>
+            <w:tcW w:w="1975" w:type="dxa"/>
             <w:tcBorders/>
             <w:shd w:fill="auto" w:val="clear"/>
             <w:tcMar>
-              <w:left w:w="108" w:type="dxa"/>
+              <w:left w:w="103" w:type="dxa"/>
             </w:tcMar>
           </w:tcPr>
           <w:p>
@@ -1047,19 +1063,15 @@
               <w:spacing w:lineRule="auto" w:line="240" w:before="0" w:after="0"/>
               <w:jc w:val="center"/>
               <w:cnfStyle w:val="000000000000" w:firstRow="0" w:lastRow="0" w:firstColumn="0" w:lastColumn="0" w:oddVBand="0" w:evenVBand="0" w:oddHBand="0" w:evenHBand="0" w:firstRowFirstColumn="0" w:firstRowLastColumn="0" w:lastRowFirstColumn="0" w:lastRowLastColumn="0"/>
-              <w:rPr>
-                <w:rFonts w:ascii="Times New Roman" w:hAnsi="Times New Roman" w:cs="Times New Roman"/>
-                <w:sz w:val="24"/>
-                <w:szCs w:val="24"/>
-              </w:rPr>
-            </w:pPr>
-            <w:r>
-              <w:rPr>
-                <w:rFonts w:cs="Times New Roman" w:ascii="Times New Roman" w:hAnsi="Times New Roman"/>
-                <w:sz w:val="24"/>
-                <w:szCs w:val="24"/>
-              </w:rPr>
-              <w:t>Paréntesis cierre</w:t>
+              <w:rPr/>
+            </w:pPr>
+            <w:r>
+              <w:rPr>
+                <w:rFonts w:cs="Times New Roman" w:ascii="Times New Roman" w:hAnsi="Times New Roman"/>
+                <w:sz w:val="24"/>
+                <w:szCs w:val="24"/>
+              </w:rPr>
+              <w:t>corcheteFin</w:t>
             </w:r>
           </w:p>
         </w:tc>
@@ -1069,7 +1081,7 @@
             <w:tcBorders/>
             <w:shd w:fill="auto" w:val="clear"/>
             <w:tcMar>
-              <w:left w:w="108" w:type="dxa"/>
+              <w:left w:w="103" w:type="dxa"/>
             </w:tcMar>
           </w:tcPr>
           <w:p>
@@ -1078,13 +1090,243 @@
               <w:spacing w:lineRule="auto" w:line="240" w:before="0" w:after="0"/>
               <w:jc w:val="center"/>
               <w:cnfStyle w:val="000000000000" w:firstRow="0" w:lastRow="0" w:firstColumn="0" w:lastColumn="0" w:oddVBand="0" w:evenVBand="0" w:oddHBand="0" w:evenHBand="0" w:firstRowFirstColumn="0" w:firstRowLastColumn="0" w:lastRowFirstColumn="0" w:lastRowLastColumn="0"/>
-              <w:rPr>
-                <w:rFonts w:ascii="Times New Roman" w:hAnsi="Times New Roman" w:cs="Times New Roman"/>
-                <w:b/>
-                <w:b/>
-                <w:sz w:val="28"/>
-                <w:szCs w:val="28"/>
-              </w:rPr>
+              <w:rPr/>
+            </w:pPr>
+            <w:r>
+              <w:rPr>
+                <w:rFonts w:cs="Times New Roman" w:ascii="Times New Roman" w:hAnsi="Times New Roman"/>
+                <w:b/>
+                <w:sz w:val="28"/>
+                <w:szCs w:val="28"/>
+              </w:rPr>
+              <w:t>]</w:t>
+            </w:r>
+          </w:p>
+        </w:tc>
+        <w:tc>
+          <w:tcPr>
+            <w:tcW w:w="3241" w:type="dxa"/>
+            <w:tcBorders/>
+            <w:shd w:fill="auto" w:val="clear"/>
+            <w:tcMar>
+              <w:left w:w="103" w:type="dxa"/>
+            </w:tcMar>
+          </w:tcPr>
+          <w:p>
+            <w:pPr>
+              <w:pStyle w:val="Normal"/>
+              <w:spacing w:lineRule="auto" w:line="240" w:before="0" w:after="0"/>
+              <w:jc w:val="center"/>
+              <w:cnfStyle w:val="000000000000" w:firstRow="0" w:lastRow="0" w:firstColumn="0" w:lastColumn="0" w:oddVBand="0" w:evenVBand="0" w:oddHBand="0" w:evenHBand="0" w:firstRowFirstColumn="0" w:firstRowLastColumn="0" w:lastRowFirstColumn="0" w:lastRowLastColumn="0"/>
+              <w:rPr/>
+            </w:pPr>
+            <w:r>
+              <w:rPr>
+                <w:rFonts w:cs="Times New Roman" w:ascii="Times New Roman" w:hAnsi="Times New Roman"/>
+                <w:b/>
+                <w:sz w:val="28"/>
+                <w:szCs w:val="28"/>
+              </w:rPr>
+              <w:t>]</w:t>
+            </w:r>
+          </w:p>
+        </w:tc>
+      </w:tr>
+      <w:tr>
+        <w:trPr>
+          <w:trHeight w:val="318" w:hRule="atLeast"/>
+        </w:trPr>
+        <w:tc>
+          <w:tcPr>
+            <w:tcW w:w="570" w:type="dxa"/>
+            <w:cnfStyle w:val="001000000000" w:firstRow="0" w:lastRow="0" w:firstColumn="1" w:lastColumn="0" w:oddVBand="0" w:evenVBand="0" w:oddHBand="0" w:evenHBand="0" w:firstRowFirstColumn="0" w:firstRowLastColumn="0" w:lastRowFirstColumn="0" w:lastRowLastColumn="0"/>
+            <w:tcBorders>
+              <w:top w:val="nil"/>
+            </w:tcBorders>
+            <w:shd w:fill="auto" w:val="clear"/>
+            <w:tcMar>
+              <w:left w:w="103" w:type="dxa"/>
+            </w:tcMar>
+          </w:tcPr>
+          <w:p>
+            <w:pPr>
+              <w:pStyle w:val="Normal"/>
+              <w:spacing w:lineRule="auto" w:line="240" w:before="0" w:after="0"/>
+              <w:jc w:val="center"/>
+              <w:rPr/>
+            </w:pPr>
+            <w:r>
+              <w:rPr/>
+              <w:t>5</w:t>
+            </w:r>
+          </w:p>
+        </w:tc>
+        <w:tc>
+          <w:tcPr>
+            <w:tcW w:w="1975" w:type="dxa"/>
+            <w:tcBorders>
+              <w:top w:val="nil"/>
+            </w:tcBorders>
+            <w:shd w:fill="auto" w:val="clear"/>
+            <w:tcMar>
+              <w:left w:w="103" w:type="dxa"/>
+            </w:tcMar>
+          </w:tcPr>
+          <w:p>
+            <w:pPr>
+              <w:pStyle w:val="Normal"/>
+              <w:spacing w:lineRule="auto" w:line="240" w:before="0" w:after="0"/>
+              <w:jc w:val="center"/>
+              <w:cnfStyle w:val="000000100000" w:firstRow="0" w:lastRow="0" w:firstColumn="0" w:lastColumn="0" w:oddVBand="0" w:evenVBand="0" w:oddHBand="1" w:evenHBand="0" w:firstRowFirstColumn="0" w:firstRowLastColumn="0" w:lastRowFirstColumn="0" w:lastRowLastColumn="0"/>
+              <w:rPr/>
+            </w:pPr>
+            <w:r>
+              <w:rPr>
+                <w:rFonts w:cs="Times New Roman" w:ascii="Times New Roman" w:hAnsi="Times New Roman"/>
+                <w:sz w:val="24"/>
+                <w:szCs w:val="24"/>
+              </w:rPr>
+              <w:t>parentesisInicio</w:t>
+            </w:r>
+          </w:p>
+        </w:tc>
+        <w:tc>
+          <w:tcPr>
+            <w:tcW w:w="3028" w:type="dxa"/>
+            <w:tcBorders>
+              <w:top w:val="nil"/>
+            </w:tcBorders>
+            <w:shd w:fill="auto" w:val="clear"/>
+            <w:tcMar>
+              <w:left w:w="103" w:type="dxa"/>
+            </w:tcMar>
+          </w:tcPr>
+          <w:p>
+            <w:pPr>
+              <w:pStyle w:val="Normal"/>
+              <w:spacing w:lineRule="auto" w:line="240" w:before="0" w:after="0"/>
+              <w:jc w:val="center"/>
+              <w:cnfStyle w:val="000000100000" w:firstRow="0" w:lastRow="0" w:firstColumn="0" w:lastColumn="0" w:oddVBand="0" w:evenVBand="0" w:oddHBand="1" w:evenHBand="0" w:firstRowFirstColumn="0" w:firstRowLastColumn="0" w:lastRowFirstColumn="0" w:lastRowLastColumn="0"/>
+              <w:rPr/>
+            </w:pPr>
+            <w:r>
+              <w:rPr>
+                <w:rFonts w:cs="Times New Roman" w:ascii="Times New Roman" w:hAnsi="Times New Roman"/>
+                <w:b/>
+                <w:sz w:val="28"/>
+                <w:szCs w:val="28"/>
+              </w:rPr>
+              <w:t>(</w:t>
+            </w:r>
+          </w:p>
+        </w:tc>
+        <w:tc>
+          <w:tcPr>
+            <w:tcW w:w="3241" w:type="dxa"/>
+            <w:tcBorders>
+              <w:top w:val="nil"/>
+            </w:tcBorders>
+            <w:shd w:fill="auto" w:val="clear"/>
+            <w:tcMar>
+              <w:left w:w="103" w:type="dxa"/>
+            </w:tcMar>
+          </w:tcPr>
+          <w:p>
+            <w:pPr>
+              <w:pStyle w:val="Normal"/>
+              <w:spacing w:lineRule="auto" w:line="240" w:before="0" w:after="0"/>
+              <w:jc w:val="center"/>
+              <w:cnfStyle w:val="000000100000" w:firstRow="0" w:lastRow="0" w:firstColumn="0" w:lastColumn="0" w:oddVBand="0" w:evenVBand="0" w:oddHBand="1" w:evenHBand="0" w:firstRowFirstColumn="0" w:firstRowLastColumn="0" w:lastRowFirstColumn="0" w:lastRowLastColumn="0"/>
+              <w:rPr/>
+            </w:pPr>
+            <w:r>
+              <w:rPr>
+                <w:rFonts w:cs="Times New Roman" w:ascii="Times New Roman" w:hAnsi="Times New Roman"/>
+                <w:b/>
+                <w:sz w:val="28"/>
+                <w:szCs w:val="28"/>
+              </w:rPr>
+              <w:t>(</w:t>
+            </w:r>
+          </w:p>
+        </w:tc>
+      </w:tr>
+      <w:tr>
+        <w:trPr>
+          <w:trHeight w:val="318" w:hRule="atLeast"/>
+        </w:trPr>
+        <w:tc>
+          <w:tcPr>
+            <w:tcW w:w="570" w:type="dxa"/>
+            <w:cnfStyle w:val="001000000000" w:firstRow="0" w:lastRow="0" w:firstColumn="1" w:lastColumn="0" w:oddVBand="0" w:evenVBand="0" w:oddHBand="0" w:evenHBand="0" w:firstRowFirstColumn="0" w:firstRowLastColumn="0" w:lastRowFirstColumn="0" w:lastRowLastColumn="0"/>
+            <w:tcBorders>
+              <w:top w:val="nil"/>
+            </w:tcBorders>
+            <w:shd w:fill="auto" w:val="clear"/>
+            <w:tcMar>
+              <w:left w:w="103" w:type="dxa"/>
+            </w:tcMar>
+          </w:tcPr>
+          <w:p>
+            <w:pPr>
+              <w:pStyle w:val="Normal"/>
+              <w:spacing w:lineRule="auto" w:line="240" w:before="0" w:after="0"/>
+              <w:jc w:val="center"/>
+              <w:rPr/>
+            </w:pPr>
+            <w:r>
+              <w:rPr/>
+              <w:t>6</w:t>
+            </w:r>
+          </w:p>
+        </w:tc>
+        <w:tc>
+          <w:tcPr>
+            <w:tcW w:w="1975" w:type="dxa"/>
+            <w:tcBorders>
+              <w:top w:val="nil"/>
+            </w:tcBorders>
+            <w:shd w:fill="auto" w:val="clear"/>
+            <w:tcMar>
+              <w:left w:w="103" w:type="dxa"/>
+            </w:tcMar>
+          </w:tcPr>
+          <w:p>
+            <w:pPr>
+              <w:pStyle w:val="Normal"/>
+              <w:spacing w:lineRule="auto" w:line="240" w:before="0" w:after="0"/>
+              <w:jc w:val="center"/>
+              <w:cnfStyle w:val="000000000000" w:firstRow="0" w:lastRow="0" w:firstColumn="0" w:lastColumn="0" w:oddVBand="0" w:evenVBand="0" w:oddHBand="0" w:evenHBand="0" w:firstRowFirstColumn="0" w:firstRowLastColumn="0" w:lastRowFirstColumn="0" w:lastRowLastColumn="0"/>
+              <w:rPr/>
+            </w:pPr>
+            <w:r>
+              <w:rPr>
+                <w:rFonts w:cs="Times New Roman" w:ascii="Times New Roman" w:hAnsi="Times New Roman"/>
+                <w:sz w:val="24"/>
+                <w:szCs w:val="24"/>
+              </w:rPr>
+              <w:t>parentesisFin</w:t>
+            </w:r>
+          </w:p>
+        </w:tc>
+        <w:tc>
+          <w:tcPr>
+            <w:tcW w:w="3028" w:type="dxa"/>
+            <w:tcBorders>
+              <w:top w:val="nil"/>
+            </w:tcBorders>
+            <w:shd w:fill="auto" w:val="clear"/>
+            <w:tcMar>
+              <w:left w:w="103" w:type="dxa"/>
+            </w:tcMar>
+          </w:tcPr>
+          <w:p>
+            <w:pPr>
+              <w:pStyle w:val="Normal"/>
+              <w:spacing w:lineRule="auto" w:line="240" w:before="0" w:after="0"/>
+              <w:jc w:val="center"/>
+              <w:cnfStyle w:val="000000000000" w:firstRow="0" w:lastRow="0" w:firstColumn="0" w:lastColumn="0" w:oddVBand="0" w:evenVBand="0" w:oddHBand="0" w:evenHBand="0" w:firstRowFirstColumn="0" w:firstRowLastColumn="0" w:lastRowFirstColumn="0" w:lastRowLastColumn="0"/>
+              <w:rPr/>
             </w:pPr>
             <w:r>
               <w:rPr>
@@ -1099,11 +1341,13 @@
         </w:tc>
         <w:tc>
           <w:tcPr>
-            <w:tcW w:w="3240" w:type="dxa"/>
-            <w:tcBorders/>
+            <w:tcW w:w="3241" w:type="dxa"/>
+            <w:tcBorders>
+              <w:top w:val="nil"/>
+            </w:tcBorders>
             <w:shd w:fill="auto" w:val="clear"/>
             <w:tcMar>
-              <w:left w:w="108" w:type="dxa"/>
+              <w:left w:w="103" w:type="dxa"/>
             </w:tcMar>
           </w:tcPr>
           <w:p>
@@ -1112,13 +1356,7 @@
               <w:spacing w:lineRule="auto" w:line="240" w:before="0" w:after="0"/>
               <w:jc w:val="center"/>
               <w:cnfStyle w:val="000000000000" w:firstRow="0" w:lastRow="0" w:firstColumn="0" w:lastColumn="0" w:oddVBand="0" w:evenVBand="0" w:oddHBand="0" w:evenHBand="0" w:firstRowFirstColumn="0" w:firstRowLastColumn="0" w:lastRowFirstColumn="0" w:lastRowLastColumn="0"/>
-              <w:rPr>
-                <w:rFonts w:ascii="Times New Roman" w:hAnsi="Times New Roman" w:cs="Times New Roman"/>
-                <w:b/>
-                <w:b/>
-                <w:sz w:val="28"/>
-                <w:szCs w:val="28"/>
-              </w:rPr>
+              <w:rPr/>
             </w:pPr>
             <w:r>
               <w:rPr>
@@ -1139,26 +1377,20 @@
         </w:trPr>
         <w:tc>
           <w:tcPr>
-            <w:tcW w:w="455" w:type="dxa"/>
+            <w:tcW w:w="570" w:type="dxa"/>
             <w:cnfStyle w:val="001000000000" w:firstRow="0" w:lastRow="0" w:firstColumn="1" w:lastColumn="0" w:oddVBand="0" w:evenVBand="0" w:oddHBand="0" w:evenHBand="0" w:firstRowFirstColumn="0" w:firstRowLastColumn="0" w:lastRowFirstColumn="0" w:lastRowLastColumn="0"/>
             <w:tcBorders/>
             <w:shd w:color="auto" w:fill="D9E2F3" w:themeFill="accent5" w:themeFillTint="33" w:val="clear"/>
             <w:tcMar>
-              <w:left w:w="108" w:type="dxa"/>
-            </w:tcMar>
-          </w:tcPr>
-          <w:p>
-            <w:pPr>
-              <w:pStyle w:val="Normal"/>
-              <w:spacing w:lineRule="auto" w:line="240" w:before="0" w:after="0"/>
-              <w:jc w:val="center"/>
-              <w:rPr>
-                <w:rFonts w:ascii="Times New Roman" w:hAnsi="Times New Roman" w:cs="Times New Roman"/>
-                <w:b w:val="false"/>
-                <w:b w:val="false"/>
-                <w:sz w:val="24"/>
-                <w:szCs w:val="24"/>
-              </w:rPr>
+              <w:left w:w="103" w:type="dxa"/>
+            </w:tcMar>
+          </w:tcPr>
+          <w:p>
+            <w:pPr>
+              <w:pStyle w:val="Normal"/>
+              <w:spacing w:lineRule="auto" w:line="240" w:before="0" w:after="0"/>
+              <w:jc w:val="center"/>
+              <w:rPr/>
             </w:pPr>
             <w:r>
               <w:rPr>
@@ -1168,17 +1400,17 @@
                 <w:sz w:val="24"/>
                 <w:szCs w:val="24"/>
               </w:rPr>
-              <w:t>5</w:t>
-            </w:r>
-          </w:p>
-        </w:tc>
-        <w:tc>
-          <w:tcPr>
-            <w:tcW w:w="2091" w:type="dxa"/>
+              <w:t>7</w:t>
+            </w:r>
+          </w:p>
+        </w:tc>
+        <w:tc>
+          <w:tcPr>
+            <w:tcW w:w="1975" w:type="dxa"/>
             <w:tcBorders/>
             <w:shd w:color="auto" w:fill="D9E2F3" w:themeFill="accent5" w:themeFillTint="33" w:val="clear"/>
             <w:tcMar>
-              <w:left w:w="108" w:type="dxa"/>
+              <w:left w:w="103" w:type="dxa"/>
             </w:tcMar>
           </w:tcPr>
           <w:p>
@@ -1209,7 +1441,7 @@
             <w:tcBorders/>
             <w:shd w:color="auto" w:fill="D9E2F3" w:themeFill="accent5" w:themeFillTint="33" w:val="clear"/>
             <w:tcMar>
-              <w:left w:w="108" w:type="dxa"/>
+              <w:left w:w="103" w:type="dxa"/>
             </w:tcMar>
           </w:tcPr>
           <w:p>
@@ -1239,11 +1471,11 @@
         </w:tc>
         <w:tc>
           <w:tcPr>
-            <w:tcW w:w="3240" w:type="dxa"/>
+            <w:tcW w:w="3241" w:type="dxa"/>
             <w:tcBorders/>
             <w:shd w:color="auto" w:fill="D9E2F3" w:themeFill="accent5" w:themeFillTint="33" w:val="clear"/>
             <w:tcMar>
-              <w:left w:w="108" w:type="dxa"/>
+              <w:left w:w="103" w:type="dxa"/>
             </w:tcMar>
           </w:tcPr>
           <w:p>
@@ -1278,26 +1510,20 @@
         </w:trPr>
         <w:tc>
           <w:tcPr>
-            <w:tcW w:w="455" w:type="dxa"/>
+            <w:tcW w:w="570" w:type="dxa"/>
             <w:cnfStyle w:val="001000000000" w:firstRow="0" w:lastRow="0" w:firstColumn="1" w:lastColumn="0" w:oddVBand="0" w:evenVBand="0" w:oddHBand="0" w:evenHBand="0" w:firstRowFirstColumn="0" w:firstRowLastColumn="0" w:lastRowFirstColumn="0" w:lastRowLastColumn="0"/>
             <w:tcBorders/>
             <w:shd w:fill="auto" w:val="clear"/>
             <w:tcMar>
-              <w:left w:w="108" w:type="dxa"/>
-            </w:tcMar>
-          </w:tcPr>
-          <w:p>
-            <w:pPr>
-              <w:pStyle w:val="Normal"/>
-              <w:spacing w:lineRule="auto" w:line="240" w:before="0" w:after="0"/>
-              <w:jc w:val="center"/>
-              <w:rPr>
-                <w:rFonts w:ascii="Times New Roman" w:hAnsi="Times New Roman" w:cs="Times New Roman"/>
-                <w:b w:val="false"/>
-                <w:b w:val="false"/>
-                <w:sz w:val="24"/>
-                <w:szCs w:val="24"/>
-              </w:rPr>
+              <w:left w:w="103" w:type="dxa"/>
+            </w:tcMar>
+          </w:tcPr>
+          <w:p>
+            <w:pPr>
+              <w:pStyle w:val="Normal"/>
+              <w:spacing w:lineRule="auto" w:line="240" w:before="0" w:after="0"/>
+              <w:jc w:val="center"/>
+              <w:rPr/>
             </w:pPr>
             <w:r>
               <w:rPr>
@@ -1307,17 +1533,17 @@
                 <w:sz w:val="24"/>
                 <w:szCs w:val="24"/>
               </w:rPr>
-              <w:t>6</w:t>
-            </w:r>
-          </w:p>
-        </w:tc>
-        <w:tc>
-          <w:tcPr>
-            <w:tcW w:w="2091" w:type="dxa"/>
+              <w:t>8</w:t>
+            </w:r>
+          </w:p>
+        </w:tc>
+        <w:tc>
+          <w:tcPr>
+            <w:tcW w:w="1975" w:type="dxa"/>
             <w:tcBorders/>
             <w:shd w:fill="auto" w:val="clear"/>
             <w:tcMar>
-              <w:left w:w="108" w:type="dxa"/>
+              <w:left w:w="103" w:type="dxa"/>
             </w:tcMar>
           </w:tcPr>
           <w:p>
@@ -1348,7 +1574,7 @@
             <w:tcBorders/>
             <w:shd w:fill="auto" w:val="clear"/>
             <w:tcMar>
-              <w:left w:w="108" w:type="dxa"/>
+              <w:left w:w="103" w:type="dxa"/>
             </w:tcMar>
           </w:tcPr>
           <w:p>
@@ -1378,11 +1604,11 @@
         </w:tc>
         <w:tc>
           <w:tcPr>
-            <w:tcW w:w="3240" w:type="dxa"/>
+            <w:tcW w:w="3241" w:type="dxa"/>
             <w:tcBorders/>
             <w:shd w:fill="auto" w:val="clear"/>
             <w:tcMar>
-              <w:left w:w="108" w:type="dxa"/>
+              <w:left w:w="103" w:type="dxa"/>
             </w:tcMar>
           </w:tcPr>
           <w:p>
@@ -1418,26 +1644,19 @@
         </w:trPr>
         <w:tc>
           <w:tcPr>
-            <w:tcW w:w="455" w:type="dxa"/>
+            <w:tcW w:w="570" w:type="dxa"/>
             <w:cnfStyle w:val="001000000000" w:firstRow="0" w:lastRow="0" w:firstColumn="1" w:lastColumn="0" w:oddVBand="0" w:evenVBand="0" w:oddHBand="0" w:evenHBand="0" w:firstRowFirstColumn="0" w:firstRowLastColumn="0" w:lastRowFirstColumn="0" w:lastRowLastColumn="0"/>
             <w:tcBorders/>
             <w:shd w:color="auto" w:fill="D9E2F3" w:themeFill="accent5" w:themeFillTint="33" w:val="clear"/>
             <w:tcMar>
-              <w:left w:w="108" w:type="dxa"/>
-            </w:tcMar>
-          </w:tcPr>
-          <w:p>
-            <w:pPr>
-              <w:pStyle w:val="Normal"/>
-              <w:spacing w:lineRule="auto" w:line="240" w:before="0" w:after="0"/>
-              <w:jc w:val="center"/>
-              <w:rPr>
-                <w:rFonts w:ascii="Times New Roman" w:hAnsi="Times New Roman" w:cs="Times New Roman"/>
-                <w:b w:val="false"/>
-                <w:b w:val="false"/>
-                <w:sz w:val="24"/>
-                <w:szCs w:val="24"/>
-              </w:rPr>
+              <w:left w:w="103" w:type="dxa"/>
+            </w:tcMar>
+          </w:tcPr>
+          <w:p>
+            <w:pPr>
+              <w:pStyle w:val="Normal"/>
+              <w:spacing w:lineRule="auto" w:line="240" w:before="0" w:after="0"/>
+              <w:rPr/>
             </w:pPr>
             <w:r>
               <w:rPr>
@@ -1447,17 +1666,17 @@
                 <w:sz w:val="24"/>
                 <w:szCs w:val="24"/>
               </w:rPr>
-              <w:t>7</w:t>
-            </w:r>
-          </w:p>
-        </w:tc>
-        <w:tc>
-          <w:tcPr>
-            <w:tcW w:w="2091" w:type="dxa"/>
+              <w:t>9</w:t>
+            </w:r>
+          </w:p>
+        </w:tc>
+        <w:tc>
+          <w:tcPr>
+            <w:tcW w:w="1975" w:type="dxa"/>
             <w:tcBorders/>
             <w:shd w:color="auto" w:fill="D9E2F3" w:themeFill="accent5" w:themeFillTint="33" w:val="clear"/>
             <w:tcMar>
-              <w:left w:w="108" w:type="dxa"/>
+              <w:left w:w="103" w:type="dxa"/>
             </w:tcMar>
           </w:tcPr>
           <w:p>
@@ -1488,7 +1707,7 @@
             <w:tcBorders/>
             <w:shd w:color="auto" w:fill="D9E2F3" w:themeFill="accent5" w:themeFillTint="33" w:val="clear"/>
             <w:tcMar>
-              <w:left w:w="108" w:type="dxa"/>
+              <w:left w:w="103" w:type="dxa"/>
             </w:tcMar>
           </w:tcPr>
           <w:p>
@@ -1518,11 +1737,11 @@
         </w:tc>
         <w:tc>
           <w:tcPr>
-            <w:tcW w:w="3240" w:type="dxa"/>
+            <w:tcW w:w="3241" w:type="dxa"/>
             <w:tcBorders/>
             <w:shd w:color="auto" w:fill="D9E2F3" w:themeFill="accent5" w:themeFillTint="33" w:val="clear"/>
             <w:tcMar>
-              <w:left w:w="108" w:type="dxa"/>
+              <w:left w:w="103" w:type="dxa"/>
             </w:tcMar>
           </w:tcPr>
           <w:p>
@@ -1557,26 +1776,20 @@
         </w:trPr>
         <w:tc>
           <w:tcPr>
-            <w:tcW w:w="455" w:type="dxa"/>
+            <w:tcW w:w="570" w:type="dxa"/>
             <w:cnfStyle w:val="001000000000" w:firstRow="0" w:lastRow="0" w:firstColumn="1" w:lastColumn="0" w:oddVBand="0" w:evenVBand="0" w:oddHBand="0" w:evenHBand="0" w:firstRowFirstColumn="0" w:firstRowLastColumn="0" w:lastRowFirstColumn="0" w:lastRowLastColumn="0"/>
             <w:tcBorders/>
             <w:shd w:fill="auto" w:val="clear"/>
             <w:tcMar>
-              <w:left w:w="108" w:type="dxa"/>
-            </w:tcMar>
-          </w:tcPr>
-          <w:p>
-            <w:pPr>
-              <w:pStyle w:val="Normal"/>
-              <w:spacing w:lineRule="auto" w:line="240" w:before="0" w:after="0"/>
-              <w:jc w:val="center"/>
-              <w:rPr>
-                <w:rFonts w:ascii="Times New Roman" w:hAnsi="Times New Roman" w:cs="Times New Roman"/>
-                <w:b w:val="false"/>
-                <w:b w:val="false"/>
-                <w:sz w:val="24"/>
-                <w:szCs w:val="24"/>
-              </w:rPr>
+              <w:left w:w="103" w:type="dxa"/>
+            </w:tcMar>
+          </w:tcPr>
+          <w:p>
+            <w:pPr>
+              <w:pStyle w:val="Normal"/>
+              <w:spacing w:lineRule="auto" w:line="240" w:before="0" w:after="0"/>
+              <w:jc w:val="center"/>
+              <w:rPr/>
             </w:pPr>
             <w:r>
               <w:rPr>
@@ -1586,17 +1799,17 @@
                 <w:sz w:val="24"/>
                 <w:szCs w:val="24"/>
               </w:rPr>
-              <w:t>8</w:t>
-            </w:r>
-          </w:p>
-        </w:tc>
-        <w:tc>
-          <w:tcPr>
-            <w:tcW w:w="2091" w:type="dxa"/>
+              <w:t>10</w:t>
+            </w:r>
+          </w:p>
+        </w:tc>
+        <w:tc>
+          <w:tcPr>
+            <w:tcW w:w="1975" w:type="dxa"/>
             <w:tcBorders/>
             <w:shd w:fill="auto" w:val="clear"/>
             <w:tcMar>
-              <w:left w:w="108" w:type="dxa"/>
+              <w:left w:w="103" w:type="dxa"/>
             </w:tcMar>
           </w:tcPr>
           <w:p>
@@ -1627,7 +1840,7 @@
             <w:tcBorders/>
             <w:shd w:fill="auto" w:val="clear"/>
             <w:tcMar>
-              <w:left w:w="108" w:type="dxa"/>
+              <w:left w:w="103" w:type="dxa"/>
             </w:tcMar>
           </w:tcPr>
           <w:p>
@@ -1657,11 +1870,11 @@
         </w:tc>
         <w:tc>
           <w:tcPr>
-            <w:tcW w:w="3240" w:type="dxa"/>
+            <w:tcW w:w="3241" w:type="dxa"/>
             <w:tcBorders/>
             <w:shd w:fill="auto" w:val="clear"/>
             <w:tcMar>
-              <w:left w:w="108" w:type="dxa"/>
+              <w:left w:w="103" w:type="dxa"/>
             </w:tcMar>
           </w:tcPr>
           <w:p>
@@ -1697,25 +1910,20 @@
         </w:trPr>
         <w:tc>
           <w:tcPr>
-            <w:tcW w:w="455" w:type="dxa"/>
+            <w:tcW w:w="570" w:type="dxa"/>
             <w:cnfStyle w:val="001000000000" w:firstRow="0" w:lastRow="0" w:firstColumn="1" w:lastColumn="0" w:oddVBand="0" w:evenVBand="0" w:oddHBand="0" w:evenHBand="0" w:firstRowFirstColumn="0" w:firstRowLastColumn="0" w:lastRowFirstColumn="0" w:lastRowLastColumn="0"/>
             <w:tcBorders/>
             <w:shd w:color="auto" w:fill="D9E2F3" w:themeFill="accent5" w:themeFillTint="33" w:val="clear"/>
             <w:tcMar>
-              <w:left w:w="108" w:type="dxa"/>
-            </w:tcMar>
-          </w:tcPr>
-          <w:p>
-            <w:pPr>
-              <w:pStyle w:val="Normal"/>
-              <w:spacing w:lineRule="auto" w:line="240" w:before="0" w:after="0"/>
-              <w:rPr>
-                <w:rFonts w:ascii="Times New Roman" w:hAnsi="Times New Roman" w:cs="Times New Roman"/>
-                <w:b w:val="false"/>
-                <w:b w:val="false"/>
-                <w:sz w:val="24"/>
-                <w:szCs w:val="24"/>
-              </w:rPr>
+              <w:left w:w="103" w:type="dxa"/>
+            </w:tcMar>
+          </w:tcPr>
+          <w:p>
+            <w:pPr>
+              <w:pStyle w:val="Normal"/>
+              <w:spacing w:lineRule="auto" w:line="240" w:before="0" w:after="0"/>
+              <w:jc w:val="center"/>
+              <w:rPr/>
             </w:pPr>
             <w:r>
               <w:rPr>
@@ -1725,17 +1933,17 @@
                 <w:sz w:val="24"/>
                 <w:szCs w:val="24"/>
               </w:rPr>
-              <w:t>9</w:t>
-            </w:r>
-          </w:p>
-        </w:tc>
-        <w:tc>
-          <w:tcPr>
-            <w:tcW w:w="2091" w:type="dxa"/>
+              <w:t>11</w:t>
+            </w:r>
+          </w:p>
+        </w:tc>
+        <w:tc>
+          <w:tcPr>
+            <w:tcW w:w="1975" w:type="dxa"/>
             <w:tcBorders/>
             <w:shd w:color="auto" w:fill="D9E2F3" w:themeFill="accent5" w:themeFillTint="33" w:val="clear"/>
             <w:tcMar>
-              <w:left w:w="108" w:type="dxa"/>
+              <w:left w:w="103" w:type="dxa"/>
             </w:tcMar>
           </w:tcPr>
           <w:p>
@@ -1766,7 +1974,7 @@
             <w:tcBorders/>
             <w:shd w:color="auto" w:fill="D9E2F3" w:themeFill="accent5" w:themeFillTint="33" w:val="clear"/>
             <w:tcMar>
-              <w:left w:w="108" w:type="dxa"/>
+              <w:left w:w="103" w:type="dxa"/>
             </w:tcMar>
           </w:tcPr>
           <w:p>
@@ -1796,11 +2004,11 @@
         </w:tc>
         <w:tc>
           <w:tcPr>
-            <w:tcW w:w="3240" w:type="dxa"/>
+            <w:tcW w:w="3241" w:type="dxa"/>
             <w:tcBorders/>
             <w:shd w:color="auto" w:fill="D9E2F3" w:themeFill="accent5" w:themeFillTint="33" w:val="clear"/>
             <w:tcMar>
-              <w:left w:w="108" w:type="dxa"/>
+              <w:left w:w="103" w:type="dxa"/>
             </w:tcMar>
           </w:tcPr>
           <w:p>
@@ -1835,26 +2043,20 @@
         </w:trPr>
         <w:tc>
           <w:tcPr>
-            <w:tcW w:w="455" w:type="dxa"/>
+            <w:tcW w:w="570" w:type="dxa"/>
             <w:cnfStyle w:val="001000000000" w:firstRow="0" w:lastRow="0" w:firstColumn="1" w:lastColumn="0" w:oddVBand="0" w:evenVBand="0" w:oddHBand="0" w:evenHBand="0" w:firstRowFirstColumn="0" w:firstRowLastColumn="0" w:lastRowFirstColumn="0" w:lastRowLastColumn="0"/>
             <w:tcBorders/>
             <w:shd w:fill="auto" w:val="clear"/>
             <w:tcMar>
-              <w:left w:w="108" w:type="dxa"/>
-            </w:tcMar>
-          </w:tcPr>
-          <w:p>
-            <w:pPr>
-              <w:pStyle w:val="Normal"/>
-              <w:spacing w:lineRule="auto" w:line="240" w:before="0" w:after="0"/>
-              <w:jc w:val="center"/>
-              <w:rPr>
-                <w:rFonts w:ascii="Times New Roman" w:hAnsi="Times New Roman" w:cs="Times New Roman"/>
-                <w:b w:val="false"/>
-                <w:b w:val="false"/>
-                <w:sz w:val="24"/>
-                <w:szCs w:val="24"/>
-              </w:rPr>
+              <w:left w:w="103" w:type="dxa"/>
+            </w:tcMar>
+          </w:tcPr>
+          <w:p>
+            <w:pPr>
+              <w:pStyle w:val="Normal"/>
+              <w:spacing w:lineRule="auto" w:line="240" w:before="0" w:after="0"/>
+              <w:jc w:val="center"/>
+              <w:rPr/>
             </w:pPr>
             <w:r>
               <w:rPr>
@@ -1864,17 +2066,17 @@
                 <w:sz w:val="24"/>
                 <w:szCs w:val="24"/>
               </w:rPr>
-              <w:t>10</w:t>
-            </w:r>
-          </w:p>
-        </w:tc>
-        <w:tc>
-          <w:tcPr>
-            <w:tcW w:w="2091" w:type="dxa"/>
+              <w:t>12</w:t>
+            </w:r>
+          </w:p>
+        </w:tc>
+        <w:tc>
+          <w:tcPr>
+            <w:tcW w:w="1975" w:type="dxa"/>
             <w:tcBorders/>
             <w:shd w:fill="auto" w:val="clear"/>
             <w:tcMar>
-              <w:left w:w="108" w:type="dxa"/>
+              <w:left w:w="103" w:type="dxa"/>
             </w:tcMar>
           </w:tcPr>
           <w:p>
@@ -1905,7 +2107,7 @@
             <w:tcBorders/>
             <w:shd w:fill="auto" w:val="clear"/>
             <w:tcMar>
-              <w:left w:w="108" w:type="dxa"/>
+              <w:left w:w="103" w:type="dxa"/>
             </w:tcMar>
           </w:tcPr>
           <w:p>
@@ -1935,11 +2137,11 @@
         </w:tc>
         <w:tc>
           <w:tcPr>
-            <w:tcW w:w="3240" w:type="dxa"/>
+            <w:tcW w:w="3241" w:type="dxa"/>
             <w:tcBorders/>
             <w:shd w:fill="auto" w:val="clear"/>
             <w:tcMar>
-              <w:left w:w="108" w:type="dxa"/>
+              <w:left w:w="103" w:type="dxa"/>
             </w:tcMar>
           </w:tcPr>
           <w:p>
@@ -1975,26 +2177,20 @@
         </w:trPr>
         <w:tc>
           <w:tcPr>
-            <w:tcW w:w="455" w:type="dxa"/>
+            <w:tcW w:w="570" w:type="dxa"/>
             <w:cnfStyle w:val="001000000000" w:firstRow="0" w:lastRow="0" w:firstColumn="1" w:lastColumn="0" w:oddVBand="0" w:evenVBand="0" w:oddHBand="0" w:evenHBand="0" w:firstRowFirstColumn="0" w:firstRowLastColumn="0" w:lastRowFirstColumn="0" w:lastRowLastColumn="0"/>
             <w:tcBorders/>
             <w:shd w:color="auto" w:fill="D9E2F3" w:themeFill="accent5" w:themeFillTint="33" w:val="clear"/>
             <w:tcMar>
-              <w:left w:w="108" w:type="dxa"/>
-            </w:tcMar>
-          </w:tcPr>
-          <w:p>
-            <w:pPr>
-              <w:pStyle w:val="Normal"/>
-              <w:spacing w:lineRule="auto" w:line="240" w:before="0" w:after="0"/>
-              <w:jc w:val="center"/>
-              <w:rPr>
-                <w:rFonts w:ascii="Times New Roman" w:hAnsi="Times New Roman" w:cs="Times New Roman"/>
-                <w:b w:val="false"/>
-                <w:b w:val="false"/>
-                <w:sz w:val="24"/>
-                <w:szCs w:val="24"/>
-              </w:rPr>
+              <w:left w:w="103" w:type="dxa"/>
+            </w:tcMar>
+          </w:tcPr>
+          <w:p>
+            <w:pPr>
+              <w:pStyle w:val="Normal"/>
+              <w:spacing w:lineRule="auto" w:line="240" w:before="0" w:after="0"/>
+              <w:jc w:val="center"/>
+              <w:rPr/>
             </w:pPr>
             <w:r>
               <w:rPr>
@@ -2004,17 +2200,17 @@
                 <w:sz w:val="24"/>
                 <w:szCs w:val="24"/>
               </w:rPr>
-              <w:t>11</w:t>
-            </w:r>
-          </w:p>
-        </w:tc>
-        <w:tc>
-          <w:tcPr>
-            <w:tcW w:w="2091" w:type="dxa"/>
+              <w:t>13</w:t>
+            </w:r>
+          </w:p>
+        </w:tc>
+        <w:tc>
+          <w:tcPr>
+            <w:tcW w:w="1975" w:type="dxa"/>
             <w:tcBorders/>
             <w:shd w:color="auto" w:fill="D9E2F3" w:themeFill="accent5" w:themeFillTint="33" w:val="clear"/>
             <w:tcMar>
-              <w:left w:w="108" w:type="dxa"/>
+              <w:left w:w="103" w:type="dxa"/>
             </w:tcMar>
           </w:tcPr>
           <w:p>
@@ -2045,7 +2241,7 @@
             <w:tcBorders/>
             <w:shd w:color="auto" w:fill="D9E2F3" w:themeFill="accent5" w:themeFillTint="33" w:val="clear"/>
             <w:tcMar>
-              <w:left w:w="108" w:type="dxa"/>
+              <w:left w:w="103" w:type="dxa"/>
             </w:tcMar>
           </w:tcPr>
           <w:p>
@@ -2075,11 +2271,11 @@
         </w:tc>
         <w:tc>
           <w:tcPr>
-            <w:tcW w:w="3240" w:type="dxa"/>
+            <w:tcW w:w="3241" w:type="dxa"/>
             <w:tcBorders/>
             <w:shd w:color="auto" w:fill="D9E2F3" w:themeFill="accent5" w:themeFillTint="33" w:val="clear"/>
             <w:tcMar>
-              <w:left w:w="108" w:type="dxa"/>
+              <w:left w:w="103" w:type="dxa"/>
             </w:tcMar>
           </w:tcPr>
           <w:p>
@@ -2114,26 +2310,20 @@
         </w:trPr>
         <w:tc>
           <w:tcPr>
-            <w:tcW w:w="455" w:type="dxa"/>
+            <w:tcW w:w="570" w:type="dxa"/>
             <w:cnfStyle w:val="001000000000" w:firstRow="0" w:lastRow="0" w:firstColumn="1" w:lastColumn="0" w:oddVBand="0" w:evenVBand="0" w:oddHBand="0" w:evenHBand="0" w:firstRowFirstColumn="0" w:firstRowLastColumn="0" w:lastRowFirstColumn="0" w:lastRowLastColumn="0"/>
             <w:tcBorders/>
             <w:shd w:fill="auto" w:val="clear"/>
             <w:tcMar>
-              <w:left w:w="108" w:type="dxa"/>
-            </w:tcMar>
-          </w:tcPr>
-          <w:p>
-            <w:pPr>
-              <w:pStyle w:val="Normal"/>
-              <w:spacing w:lineRule="auto" w:line="240" w:before="0" w:after="0"/>
-              <w:jc w:val="center"/>
-              <w:rPr>
-                <w:rFonts w:ascii="Times New Roman" w:hAnsi="Times New Roman" w:cs="Times New Roman"/>
-                <w:b w:val="false"/>
-                <w:b w:val="false"/>
-                <w:sz w:val="24"/>
-                <w:szCs w:val="24"/>
-              </w:rPr>
+              <w:left w:w="103" w:type="dxa"/>
+            </w:tcMar>
+          </w:tcPr>
+          <w:p>
+            <w:pPr>
+              <w:pStyle w:val="Normal"/>
+              <w:spacing w:lineRule="auto" w:line="240" w:before="0" w:after="0"/>
+              <w:jc w:val="center"/>
+              <w:rPr/>
             </w:pPr>
             <w:r>
               <w:rPr>
@@ -2143,17 +2333,17 @@
                 <w:sz w:val="24"/>
                 <w:szCs w:val="24"/>
               </w:rPr>
-              <w:t>12</w:t>
-            </w:r>
-          </w:p>
-        </w:tc>
-        <w:tc>
-          <w:tcPr>
-            <w:tcW w:w="2091" w:type="dxa"/>
+              <w:t>14</w:t>
+            </w:r>
+          </w:p>
+        </w:tc>
+        <w:tc>
+          <w:tcPr>
+            <w:tcW w:w="1975" w:type="dxa"/>
             <w:tcBorders/>
             <w:shd w:fill="auto" w:val="clear"/>
             <w:tcMar>
-              <w:left w:w="108" w:type="dxa"/>
+              <w:left w:w="103" w:type="dxa"/>
             </w:tcMar>
           </w:tcPr>
           <w:p>
@@ -2184,7 +2374,7 @@
             <w:tcBorders/>
             <w:shd w:fill="auto" w:val="clear"/>
             <w:tcMar>
-              <w:left w:w="108" w:type="dxa"/>
+              <w:left w:w="103" w:type="dxa"/>
             </w:tcMar>
           </w:tcPr>
           <w:p>
@@ -2214,11 +2404,11 @@
         </w:tc>
         <w:tc>
           <w:tcPr>
-            <w:tcW w:w="3240" w:type="dxa"/>
+            <w:tcW w:w="3241" w:type="dxa"/>
             <w:tcBorders/>
             <w:shd w:fill="auto" w:val="clear"/>
             <w:tcMar>
-              <w:left w:w="108" w:type="dxa"/>
+              <w:left w:w="103" w:type="dxa"/>
             </w:tcMar>
           </w:tcPr>
           <w:p>
@@ -2254,26 +2444,20 @@
         </w:trPr>
         <w:tc>
           <w:tcPr>
-            <w:tcW w:w="455" w:type="dxa"/>
+            <w:tcW w:w="570" w:type="dxa"/>
             <w:cnfStyle w:val="001000000000" w:firstRow="0" w:lastRow="0" w:firstColumn="1" w:lastColumn="0" w:oddVBand="0" w:evenVBand="0" w:oddHBand="0" w:evenHBand="0" w:firstRowFirstColumn="0" w:firstRowLastColumn="0" w:lastRowFirstColumn="0" w:lastRowLastColumn="0"/>
             <w:tcBorders/>
             <w:shd w:color="auto" w:fill="D9E2F3" w:themeFill="accent5" w:themeFillTint="33" w:val="clear"/>
             <w:tcMar>
-              <w:left w:w="108" w:type="dxa"/>
-            </w:tcMar>
-          </w:tcPr>
-          <w:p>
-            <w:pPr>
-              <w:pStyle w:val="Normal"/>
-              <w:spacing w:lineRule="auto" w:line="240" w:before="0" w:after="0"/>
-              <w:jc w:val="center"/>
-              <w:rPr>
-                <w:rFonts w:ascii="Times New Roman" w:hAnsi="Times New Roman" w:cs="Times New Roman"/>
-                <w:b w:val="false"/>
-                <w:b w:val="false"/>
-                <w:sz w:val="24"/>
-                <w:szCs w:val="24"/>
-              </w:rPr>
+              <w:left w:w="103" w:type="dxa"/>
+            </w:tcMar>
+          </w:tcPr>
+          <w:p>
+            <w:pPr>
+              <w:pStyle w:val="Normal"/>
+              <w:spacing w:lineRule="auto" w:line="240" w:before="0" w:after="0"/>
+              <w:jc w:val="center"/>
+              <w:rPr/>
             </w:pPr>
             <w:r>
               <w:rPr>
@@ -2283,17 +2467,17 @@
                 <w:sz w:val="24"/>
                 <w:szCs w:val="24"/>
               </w:rPr>
-              <w:t>13</w:t>
-            </w:r>
-          </w:p>
-        </w:tc>
-        <w:tc>
-          <w:tcPr>
-            <w:tcW w:w="2091" w:type="dxa"/>
+              <w:t>15</w:t>
+            </w:r>
+          </w:p>
+        </w:tc>
+        <w:tc>
+          <w:tcPr>
+            <w:tcW w:w="1975" w:type="dxa"/>
             <w:tcBorders/>
             <w:shd w:color="auto" w:fill="D9E2F3" w:themeFill="accent5" w:themeFillTint="33" w:val="clear"/>
             <w:tcMar>
-              <w:left w:w="108" w:type="dxa"/>
+              <w:left w:w="103" w:type="dxa"/>
             </w:tcMar>
           </w:tcPr>
           <w:p>
@@ -2324,7 +2508,7 @@
             <w:tcBorders/>
             <w:shd w:color="auto" w:fill="D9E2F3" w:themeFill="accent5" w:themeFillTint="33" w:val="clear"/>
             <w:tcMar>
-              <w:left w:w="108" w:type="dxa"/>
+              <w:left w:w="103" w:type="dxa"/>
             </w:tcMar>
           </w:tcPr>
           <w:p>
@@ -2354,11 +2538,11 @@
         </w:tc>
         <w:tc>
           <w:tcPr>
-            <w:tcW w:w="3240" w:type="dxa"/>
+            <w:tcW w:w="3241" w:type="dxa"/>
             <w:tcBorders/>
             <w:shd w:color="auto" w:fill="D9E2F3" w:themeFill="accent5" w:themeFillTint="33" w:val="clear"/>
             <w:tcMar>
-              <w:left w:w="108" w:type="dxa"/>
+              <w:left w:w="103" w:type="dxa"/>
             </w:tcMar>
           </w:tcPr>
           <w:p>
@@ -2393,26 +2577,20 @@
         </w:trPr>
         <w:tc>
           <w:tcPr>
-            <w:tcW w:w="455" w:type="dxa"/>
+            <w:tcW w:w="570" w:type="dxa"/>
             <w:cnfStyle w:val="001000000000" w:firstRow="0" w:lastRow="0" w:firstColumn="1" w:lastColumn="0" w:oddVBand="0" w:evenVBand="0" w:oddHBand="0" w:evenHBand="0" w:firstRowFirstColumn="0" w:firstRowLastColumn="0" w:lastRowFirstColumn="0" w:lastRowLastColumn="0"/>
             <w:tcBorders/>
             <w:shd w:fill="auto" w:val="clear"/>
             <w:tcMar>
-              <w:left w:w="108" w:type="dxa"/>
-            </w:tcMar>
-          </w:tcPr>
-          <w:p>
-            <w:pPr>
-              <w:pStyle w:val="Normal"/>
-              <w:spacing w:lineRule="auto" w:line="240" w:before="0" w:after="0"/>
-              <w:jc w:val="center"/>
-              <w:rPr>
-                <w:rFonts w:ascii="Times New Roman" w:hAnsi="Times New Roman" w:cs="Times New Roman"/>
-                <w:b w:val="false"/>
-                <w:b w:val="false"/>
-                <w:sz w:val="24"/>
-                <w:szCs w:val="24"/>
-              </w:rPr>
+              <w:left w:w="103" w:type="dxa"/>
+            </w:tcMar>
+          </w:tcPr>
+          <w:p>
+            <w:pPr>
+              <w:pStyle w:val="Normal"/>
+              <w:spacing w:lineRule="auto" w:line="240" w:before="0" w:after="0"/>
+              <w:jc w:val="center"/>
+              <w:rPr/>
             </w:pPr>
             <w:r>
               <w:rPr>
@@ -2422,17 +2600,17 @@
                 <w:sz w:val="24"/>
                 <w:szCs w:val="24"/>
               </w:rPr>
-              <w:t>14</w:t>
-            </w:r>
-          </w:p>
-        </w:tc>
-        <w:tc>
-          <w:tcPr>
-            <w:tcW w:w="2091" w:type="dxa"/>
+              <w:t>16</w:t>
+            </w:r>
+          </w:p>
+        </w:tc>
+        <w:tc>
+          <w:tcPr>
+            <w:tcW w:w="1975" w:type="dxa"/>
             <w:tcBorders/>
             <w:shd w:fill="auto" w:val="clear"/>
             <w:tcMar>
-              <w:left w:w="108" w:type="dxa"/>
+              <w:left w:w="103" w:type="dxa"/>
             </w:tcMar>
           </w:tcPr>
           <w:p>
@@ -2463,7 +2641,7 @@
             <w:tcBorders/>
             <w:shd w:fill="auto" w:val="clear"/>
             <w:tcMar>
-              <w:left w:w="108" w:type="dxa"/>
+              <w:left w:w="103" w:type="dxa"/>
             </w:tcMar>
           </w:tcPr>
           <w:p>
@@ -2493,11 +2671,11 @@
         </w:tc>
         <w:tc>
           <w:tcPr>
-            <w:tcW w:w="3240" w:type="dxa"/>
+            <w:tcW w:w="3241" w:type="dxa"/>
             <w:tcBorders/>
             <w:shd w:fill="auto" w:val="clear"/>
             <w:tcMar>
-              <w:left w:w="108" w:type="dxa"/>
+              <w:left w:w="103" w:type="dxa"/>
             </w:tcMar>
           </w:tcPr>
           <w:p>
@@ -2533,26 +2711,20 @@
         </w:trPr>
         <w:tc>
           <w:tcPr>
-            <w:tcW w:w="455" w:type="dxa"/>
+            <w:tcW w:w="570" w:type="dxa"/>
             <w:cnfStyle w:val="001000000000" w:firstRow="0" w:lastRow="0" w:firstColumn="1" w:lastColumn="0" w:oddVBand="0" w:evenVBand="0" w:oddHBand="0" w:evenHBand="0" w:firstRowFirstColumn="0" w:firstRowLastColumn="0" w:lastRowFirstColumn="0" w:lastRowLastColumn="0"/>
             <w:tcBorders/>
             <w:shd w:color="auto" w:fill="D9E2F3" w:themeFill="accent5" w:themeFillTint="33" w:val="clear"/>
             <w:tcMar>
-              <w:left w:w="108" w:type="dxa"/>
-            </w:tcMar>
-          </w:tcPr>
-          <w:p>
-            <w:pPr>
-              <w:pStyle w:val="Normal"/>
-              <w:spacing w:lineRule="auto" w:line="240" w:before="0" w:after="0"/>
-              <w:jc w:val="center"/>
-              <w:rPr>
-                <w:rFonts w:ascii="Times New Roman" w:hAnsi="Times New Roman" w:cs="Times New Roman"/>
-                <w:b w:val="false"/>
-                <w:b w:val="false"/>
-                <w:sz w:val="24"/>
-                <w:szCs w:val="24"/>
-              </w:rPr>
+              <w:left w:w="103" w:type="dxa"/>
+            </w:tcMar>
+          </w:tcPr>
+          <w:p>
+            <w:pPr>
+              <w:pStyle w:val="Normal"/>
+              <w:spacing w:lineRule="auto" w:line="240" w:before="0" w:after="0"/>
+              <w:jc w:val="center"/>
+              <w:rPr/>
             </w:pPr>
             <w:r>
               <w:rPr>
@@ -2562,17 +2734,17 @@
                 <w:sz w:val="24"/>
                 <w:szCs w:val="24"/>
               </w:rPr>
-              <w:t>15</w:t>
-            </w:r>
-          </w:p>
-        </w:tc>
-        <w:tc>
-          <w:tcPr>
-            <w:tcW w:w="2091" w:type="dxa"/>
+              <w:t>17</w:t>
+            </w:r>
+          </w:p>
+        </w:tc>
+        <w:tc>
+          <w:tcPr>
+            <w:tcW w:w="1975" w:type="dxa"/>
             <w:tcBorders/>
             <w:shd w:color="auto" w:fill="D9E2F3" w:themeFill="accent5" w:themeFillTint="33" w:val="clear"/>
             <w:tcMar>
-              <w:left w:w="108" w:type="dxa"/>
+              <w:left w:w="103" w:type="dxa"/>
             </w:tcMar>
           </w:tcPr>
           <w:p>
@@ -2603,7 +2775,7 @@
             <w:tcBorders/>
             <w:shd w:color="auto" w:fill="D9E2F3" w:themeFill="accent5" w:themeFillTint="33" w:val="clear"/>
             <w:tcMar>
-              <w:left w:w="108" w:type="dxa"/>
+              <w:left w:w="103" w:type="dxa"/>
             </w:tcMar>
           </w:tcPr>
           <w:p>
@@ -2633,11 +2805,11 @@
         </w:tc>
         <w:tc>
           <w:tcPr>
-            <w:tcW w:w="3240" w:type="dxa"/>
+            <w:tcW w:w="3241" w:type="dxa"/>
             <w:tcBorders/>
             <w:shd w:color="auto" w:fill="D9E2F3" w:themeFill="accent5" w:themeFillTint="33" w:val="clear"/>
             <w:tcMar>
-              <w:left w:w="108" w:type="dxa"/>
+              <w:left w:w="103" w:type="dxa"/>
             </w:tcMar>
           </w:tcPr>
           <w:p>
@@ -2672,26 +2844,20 @@
         </w:trPr>
         <w:tc>
           <w:tcPr>
-            <w:tcW w:w="455" w:type="dxa"/>
+            <w:tcW w:w="570" w:type="dxa"/>
             <w:cnfStyle w:val="001000000000" w:firstRow="0" w:lastRow="0" w:firstColumn="1" w:lastColumn="0" w:oddVBand="0" w:evenVBand="0" w:oddHBand="0" w:evenHBand="0" w:firstRowFirstColumn="0" w:firstRowLastColumn="0" w:lastRowFirstColumn="0" w:lastRowLastColumn="0"/>
             <w:tcBorders/>
             <w:shd w:fill="auto" w:val="clear"/>
             <w:tcMar>
-              <w:left w:w="108" w:type="dxa"/>
-            </w:tcMar>
-          </w:tcPr>
-          <w:p>
-            <w:pPr>
-              <w:pStyle w:val="Normal"/>
-              <w:spacing w:lineRule="auto" w:line="240" w:before="0" w:after="0"/>
-              <w:jc w:val="center"/>
-              <w:rPr>
-                <w:rFonts w:ascii="Times New Roman" w:hAnsi="Times New Roman" w:cs="Times New Roman"/>
-                <w:b w:val="false"/>
-                <w:b w:val="false"/>
-                <w:sz w:val="24"/>
-                <w:szCs w:val="24"/>
-              </w:rPr>
+              <w:left w:w="103" w:type="dxa"/>
+            </w:tcMar>
+          </w:tcPr>
+          <w:p>
+            <w:pPr>
+              <w:pStyle w:val="Normal"/>
+              <w:spacing w:lineRule="auto" w:line="240" w:before="0" w:after="0"/>
+              <w:jc w:val="center"/>
+              <w:rPr/>
             </w:pPr>
             <w:r>
               <w:rPr>
@@ -2701,17 +2867,17 @@
                 <w:sz w:val="24"/>
                 <w:szCs w:val="24"/>
               </w:rPr>
-              <w:t>16</w:t>
-            </w:r>
-          </w:p>
-        </w:tc>
-        <w:tc>
-          <w:tcPr>
-            <w:tcW w:w="2091" w:type="dxa"/>
+              <w:t>18</w:t>
+            </w:r>
+          </w:p>
+        </w:tc>
+        <w:tc>
+          <w:tcPr>
+            <w:tcW w:w="1975" w:type="dxa"/>
             <w:tcBorders/>
             <w:shd w:fill="auto" w:val="clear"/>
             <w:tcMar>
-              <w:left w:w="108" w:type="dxa"/>
+              <w:left w:w="103" w:type="dxa"/>
             </w:tcMar>
           </w:tcPr>
           <w:p>
@@ -2742,7 +2908,7 @@
             <w:tcBorders/>
             <w:shd w:fill="auto" w:val="clear"/>
             <w:tcMar>
-              <w:left w:w="108" w:type="dxa"/>
+              <w:left w:w="103" w:type="dxa"/>
             </w:tcMar>
           </w:tcPr>
           <w:p>
@@ -2772,11 +2938,11 @@
         </w:tc>
         <w:tc>
           <w:tcPr>
-            <w:tcW w:w="3240" w:type="dxa"/>
+            <w:tcW w:w="3241" w:type="dxa"/>
             <w:tcBorders/>
             <w:shd w:fill="auto" w:val="clear"/>
             <w:tcMar>
-              <w:left w:w="108" w:type="dxa"/>
+              <w:left w:w="103" w:type="dxa"/>
             </w:tcMar>
           </w:tcPr>
           <w:p>
@@ -2812,26 +2978,20 @@
         </w:trPr>
         <w:tc>
           <w:tcPr>
-            <w:tcW w:w="455" w:type="dxa"/>
+            <w:tcW w:w="570" w:type="dxa"/>
             <w:cnfStyle w:val="001000000000" w:firstRow="0" w:lastRow="0" w:firstColumn="1" w:lastColumn="0" w:oddVBand="0" w:evenVBand="0" w:oddHBand="0" w:evenHBand="0" w:firstRowFirstColumn="0" w:firstRowLastColumn="0" w:lastRowFirstColumn="0" w:lastRowLastColumn="0"/>
             <w:tcBorders/>
             <w:shd w:color="auto" w:fill="D9E2F3" w:themeFill="accent5" w:themeFillTint="33" w:val="clear"/>
             <w:tcMar>
-              <w:left w:w="108" w:type="dxa"/>
-            </w:tcMar>
-          </w:tcPr>
-          <w:p>
-            <w:pPr>
-              <w:pStyle w:val="Normal"/>
-              <w:spacing w:lineRule="auto" w:line="240" w:before="0" w:after="0"/>
-              <w:jc w:val="center"/>
-              <w:rPr>
-                <w:rFonts w:ascii="Times New Roman" w:hAnsi="Times New Roman" w:cs="Times New Roman"/>
-                <w:b w:val="false"/>
-                <w:b w:val="false"/>
-                <w:sz w:val="24"/>
-                <w:szCs w:val="24"/>
-              </w:rPr>
+              <w:left w:w="103" w:type="dxa"/>
+            </w:tcMar>
+          </w:tcPr>
+          <w:p>
+            <w:pPr>
+              <w:pStyle w:val="Normal"/>
+              <w:spacing w:lineRule="auto" w:line="240" w:before="0" w:after="0"/>
+              <w:jc w:val="center"/>
+              <w:rPr/>
             </w:pPr>
             <w:r>
               <w:rPr>
@@ -2841,17 +3001,17 @@
                 <w:sz w:val="24"/>
                 <w:szCs w:val="24"/>
               </w:rPr>
-              <w:t>17</w:t>
-            </w:r>
-          </w:p>
-        </w:tc>
-        <w:tc>
-          <w:tcPr>
-            <w:tcW w:w="2091" w:type="dxa"/>
+              <w:t>19</w:t>
+            </w:r>
+          </w:p>
+        </w:tc>
+        <w:tc>
+          <w:tcPr>
+            <w:tcW w:w="1975" w:type="dxa"/>
             <w:tcBorders/>
             <w:shd w:color="auto" w:fill="D9E2F3" w:themeFill="accent5" w:themeFillTint="33" w:val="clear"/>
             <w:tcMar>
-              <w:left w:w="108" w:type="dxa"/>
+              <w:left w:w="103" w:type="dxa"/>
             </w:tcMar>
           </w:tcPr>
           <w:p>
@@ -2882,7 +3042,7 @@
             <w:tcBorders/>
             <w:shd w:color="auto" w:fill="D9E2F3" w:themeFill="accent5" w:themeFillTint="33" w:val="clear"/>
             <w:tcMar>
-              <w:left w:w="108" w:type="dxa"/>
+              <w:left w:w="103" w:type="dxa"/>
             </w:tcMar>
           </w:tcPr>
           <w:p>
@@ -2912,11 +3072,11 @@
         </w:tc>
         <w:tc>
           <w:tcPr>
-            <w:tcW w:w="3240" w:type="dxa"/>
+            <w:tcW w:w="3241" w:type="dxa"/>
             <w:tcBorders/>
             <w:shd w:color="auto" w:fill="D9E2F3" w:themeFill="accent5" w:themeFillTint="33" w:val="clear"/>
             <w:tcMar>
-              <w:left w:w="108" w:type="dxa"/>
+              <w:left w:w="103" w:type="dxa"/>
             </w:tcMar>
           </w:tcPr>
           <w:p>
@@ -2951,26 +3111,20 @@
         </w:trPr>
         <w:tc>
           <w:tcPr>
-            <w:tcW w:w="455" w:type="dxa"/>
+            <w:tcW w:w="570" w:type="dxa"/>
             <w:cnfStyle w:val="001000000000" w:firstRow="0" w:lastRow="0" w:firstColumn="1" w:lastColumn="0" w:oddVBand="0" w:evenVBand="0" w:oddHBand="0" w:evenHBand="0" w:firstRowFirstColumn="0" w:firstRowLastColumn="0" w:lastRowFirstColumn="0" w:lastRowLastColumn="0"/>
             <w:tcBorders/>
             <w:shd w:fill="auto" w:val="clear"/>
             <w:tcMar>
-              <w:left w:w="108" w:type="dxa"/>
-            </w:tcMar>
-          </w:tcPr>
-          <w:p>
-            <w:pPr>
-              <w:pStyle w:val="Normal"/>
-              <w:spacing w:lineRule="auto" w:line="240" w:before="0" w:after="0"/>
-              <w:jc w:val="center"/>
-              <w:rPr>
-                <w:rFonts w:ascii="Times New Roman" w:hAnsi="Times New Roman" w:cs="Times New Roman"/>
-                <w:b w:val="false"/>
-                <w:b w:val="false"/>
-                <w:sz w:val="24"/>
-                <w:szCs w:val="24"/>
-              </w:rPr>
+              <w:left w:w="103" w:type="dxa"/>
+            </w:tcMar>
+          </w:tcPr>
+          <w:p>
+            <w:pPr>
+              <w:pStyle w:val="Normal"/>
+              <w:spacing w:lineRule="auto" w:line="240" w:before="0" w:after="0"/>
+              <w:jc w:val="center"/>
+              <w:rPr/>
             </w:pPr>
             <w:r>
               <w:rPr>
@@ -2980,17 +3134,17 @@
                 <w:sz w:val="24"/>
                 <w:szCs w:val="24"/>
               </w:rPr>
-              <w:t>18</w:t>
-            </w:r>
-          </w:p>
-        </w:tc>
-        <w:tc>
-          <w:tcPr>
-            <w:tcW w:w="2091" w:type="dxa"/>
+              <w:t>20</w:t>
+            </w:r>
+          </w:p>
+        </w:tc>
+        <w:tc>
+          <w:tcPr>
+            <w:tcW w:w="1975" w:type="dxa"/>
             <w:tcBorders/>
             <w:shd w:fill="auto" w:val="clear"/>
             <w:tcMar>
-              <w:left w:w="108" w:type="dxa"/>
+              <w:left w:w="103" w:type="dxa"/>
             </w:tcMar>
           </w:tcPr>
           <w:p>
@@ -3021,7 +3175,7 @@
             <w:tcBorders/>
             <w:shd w:fill="auto" w:val="clear"/>
             <w:tcMar>
-              <w:left w:w="108" w:type="dxa"/>
+              <w:left w:w="103" w:type="dxa"/>
             </w:tcMar>
           </w:tcPr>
           <w:p>
@@ -3051,11 +3205,11 @@
         </w:tc>
         <w:tc>
           <w:tcPr>
-            <w:tcW w:w="3240" w:type="dxa"/>
+            <w:tcW w:w="3241" w:type="dxa"/>
             <w:tcBorders/>
             <w:shd w:fill="auto" w:val="clear"/>
             <w:tcMar>
-              <w:left w:w="108" w:type="dxa"/>
+              <w:left w:w="103" w:type="dxa"/>
             </w:tcMar>
           </w:tcPr>
           <w:p>
@@ -3091,26 +3245,20 @@
         </w:trPr>
         <w:tc>
           <w:tcPr>
-            <w:tcW w:w="455" w:type="dxa"/>
+            <w:tcW w:w="570" w:type="dxa"/>
             <w:cnfStyle w:val="001000000000" w:firstRow="0" w:lastRow="0" w:firstColumn="1" w:lastColumn="0" w:oddVBand="0" w:evenVBand="0" w:oddHBand="0" w:evenHBand="0" w:firstRowFirstColumn="0" w:firstRowLastColumn="0" w:lastRowFirstColumn="0" w:lastRowLastColumn="0"/>
             <w:tcBorders/>
             <w:shd w:color="auto" w:fill="D9E2F3" w:themeFill="accent5" w:themeFillTint="33" w:val="clear"/>
             <w:tcMar>
-              <w:left w:w="108" w:type="dxa"/>
-            </w:tcMar>
-          </w:tcPr>
-          <w:p>
-            <w:pPr>
-              <w:pStyle w:val="Normal"/>
-              <w:spacing w:lineRule="auto" w:line="240" w:before="0" w:after="0"/>
-              <w:jc w:val="center"/>
-              <w:rPr>
-                <w:rFonts w:ascii="Times New Roman" w:hAnsi="Times New Roman" w:cs="Times New Roman"/>
-                <w:b w:val="false"/>
-                <w:b w:val="false"/>
-                <w:sz w:val="24"/>
-                <w:szCs w:val="24"/>
-              </w:rPr>
+              <w:left w:w="103" w:type="dxa"/>
+            </w:tcMar>
+          </w:tcPr>
+          <w:p>
+            <w:pPr>
+              <w:pStyle w:val="Normal"/>
+              <w:spacing w:lineRule="auto" w:line="240" w:before="0" w:after="0"/>
+              <w:jc w:val="center"/>
+              <w:rPr/>
             </w:pPr>
             <w:r>
               <w:rPr>
@@ -3120,17 +3268,17 @@
                 <w:sz w:val="24"/>
                 <w:szCs w:val="24"/>
               </w:rPr>
-              <w:t>19</w:t>
-            </w:r>
-          </w:p>
-        </w:tc>
-        <w:tc>
-          <w:tcPr>
-            <w:tcW w:w="2091" w:type="dxa"/>
+              <w:t>21</w:t>
+            </w:r>
+          </w:p>
+        </w:tc>
+        <w:tc>
+          <w:tcPr>
+            <w:tcW w:w="1975" w:type="dxa"/>
             <w:tcBorders/>
             <w:shd w:color="auto" w:fill="D9E2F3" w:themeFill="accent5" w:themeFillTint="33" w:val="clear"/>
             <w:tcMar>
-              <w:left w:w="108" w:type="dxa"/>
+              <w:left w:w="103" w:type="dxa"/>
             </w:tcMar>
           </w:tcPr>
           <w:p>
@@ -3161,7 +3309,7 @@
             <w:tcBorders/>
             <w:shd w:color="auto" w:fill="D9E2F3" w:themeFill="accent5" w:themeFillTint="33" w:val="clear"/>
             <w:tcMar>
-              <w:left w:w="108" w:type="dxa"/>
+              <w:left w:w="103" w:type="dxa"/>
             </w:tcMar>
           </w:tcPr>
           <w:p>
@@ -3191,11 +3339,11 @@
         </w:tc>
         <w:tc>
           <w:tcPr>
-            <w:tcW w:w="3240" w:type="dxa"/>
+            <w:tcW w:w="3241" w:type="dxa"/>
             <w:tcBorders/>
             <w:shd w:color="auto" w:fill="D9E2F3" w:themeFill="accent5" w:themeFillTint="33" w:val="clear"/>
             <w:tcMar>
-              <w:left w:w="108" w:type="dxa"/>
+              <w:left w:w="103" w:type="dxa"/>
             </w:tcMar>
           </w:tcPr>
           <w:p>
@@ -3230,26 +3378,20 @@
         </w:trPr>
         <w:tc>
           <w:tcPr>
-            <w:tcW w:w="455" w:type="dxa"/>
+            <w:tcW w:w="570" w:type="dxa"/>
             <w:cnfStyle w:val="001000000000" w:firstRow="0" w:lastRow="0" w:firstColumn="1" w:lastColumn="0" w:oddVBand="0" w:evenVBand="0" w:oddHBand="0" w:evenHBand="0" w:firstRowFirstColumn="0" w:firstRowLastColumn="0" w:lastRowFirstColumn="0" w:lastRowLastColumn="0"/>
             <w:tcBorders/>
             <w:shd w:fill="auto" w:val="clear"/>
             <w:tcMar>
-              <w:left w:w="108" w:type="dxa"/>
-            </w:tcMar>
-          </w:tcPr>
-          <w:p>
-            <w:pPr>
-              <w:pStyle w:val="Normal"/>
-              <w:spacing w:lineRule="auto" w:line="240" w:before="0" w:after="0"/>
-              <w:jc w:val="center"/>
-              <w:rPr>
-                <w:rFonts w:ascii="Times New Roman" w:hAnsi="Times New Roman" w:cs="Times New Roman"/>
-                <w:b w:val="false"/>
-                <w:b w:val="false"/>
-                <w:sz w:val="24"/>
-                <w:szCs w:val="24"/>
-              </w:rPr>
+              <w:left w:w="103" w:type="dxa"/>
+            </w:tcMar>
+          </w:tcPr>
+          <w:p>
+            <w:pPr>
+              <w:pStyle w:val="Normal"/>
+              <w:spacing w:lineRule="auto" w:line="240" w:before="0" w:after="0"/>
+              <w:jc w:val="center"/>
+              <w:rPr/>
             </w:pPr>
             <w:r>
               <w:rPr>
@@ -3259,17 +3401,17 @@
                 <w:sz w:val="24"/>
                 <w:szCs w:val="24"/>
               </w:rPr>
-              <w:t>20</w:t>
-            </w:r>
-          </w:p>
-        </w:tc>
-        <w:tc>
-          <w:tcPr>
-            <w:tcW w:w="2091" w:type="dxa"/>
+              <w:t>22</w:t>
+            </w:r>
+          </w:p>
+        </w:tc>
+        <w:tc>
+          <w:tcPr>
+            <w:tcW w:w="1975" w:type="dxa"/>
             <w:tcBorders/>
             <w:shd w:fill="auto" w:val="clear"/>
             <w:tcMar>
-              <w:left w:w="108" w:type="dxa"/>
+              <w:left w:w="103" w:type="dxa"/>
             </w:tcMar>
           </w:tcPr>
           <w:p>
@@ -3300,7 +3442,7 @@
             <w:tcBorders/>
             <w:shd w:fill="auto" w:val="clear"/>
             <w:tcMar>
-              <w:left w:w="108" w:type="dxa"/>
+              <w:left w:w="103" w:type="dxa"/>
             </w:tcMar>
           </w:tcPr>
           <w:p>
@@ -3330,11 +3472,11 @@
         </w:tc>
         <w:tc>
           <w:tcPr>
-            <w:tcW w:w="3240" w:type="dxa"/>
+            <w:tcW w:w="3241" w:type="dxa"/>
             <w:tcBorders/>
             <w:shd w:fill="auto" w:val="clear"/>
             <w:tcMar>
-              <w:left w:w="108" w:type="dxa"/>
+              <w:left w:w="103" w:type="dxa"/>
             </w:tcMar>
           </w:tcPr>
           <w:p>
@@ -3370,26 +3512,20 @@
         </w:trPr>
         <w:tc>
           <w:tcPr>
-            <w:tcW w:w="455" w:type="dxa"/>
+            <w:tcW w:w="570" w:type="dxa"/>
             <w:cnfStyle w:val="001000000000" w:firstRow="0" w:lastRow="0" w:firstColumn="1" w:lastColumn="0" w:oddVBand="0" w:evenVBand="0" w:oddHBand="0" w:evenHBand="0" w:firstRowFirstColumn="0" w:firstRowLastColumn="0" w:lastRowFirstColumn="0" w:lastRowLastColumn="0"/>
             <w:tcBorders/>
             <w:shd w:color="auto" w:fill="D9E2F3" w:themeFill="accent5" w:themeFillTint="33" w:val="clear"/>
             <w:tcMar>
-              <w:left w:w="108" w:type="dxa"/>
-            </w:tcMar>
-          </w:tcPr>
-          <w:p>
-            <w:pPr>
-              <w:pStyle w:val="Normal"/>
-              <w:spacing w:lineRule="auto" w:line="240" w:before="0" w:after="0"/>
-              <w:jc w:val="center"/>
-              <w:rPr>
-                <w:rFonts w:ascii="Times New Roman" w:hAnsi="Times New Roman" w:cs="Times New Roman"/>
-                <w:b w:val="false"/>
-                <w:b w:val="false"/>
-                <w:sz w:val="24"/>
-                <w:szCs w:val="24"/>
-              </w:rPr>
+              <w:left w:w="103" w:type="dxa"/>
+            </w:tcMar>
+          </w:tcPr>
+          <w:p>
+            <w:pPr>
+              <w:pStyle w:val="Normal"/>
+              <w:spacing w:lineRule="auto" w:line="240" w:before="0" w:after="0"/>
+              <w:jc w:val="center"/>
+              <w:rPr/>
             </w:pPr>
             <w:r>
               <w:rPr>
@@ -3399,17 +3535,17 @@
                 <w:sz w:val="24"/>
                 <w:szCs w:val="24"/>
               </w:rPr>
-              <w:t>21</w:t>
-            </w:r>
-          </w:p>
-        </w:tc>
-        <w:tc>
-          <w:tcPr>
-            <w:tcW w:w="2091" w:type="dxa"/>
+              <w:t>22</w:t>
+            </w:r>
+          </w:p>
+        </w:tc>
+        <w:tc>
+          <w:tcPr>
+            <w:tcW w:w="1975" w:type="dxa"/>
             <w:tcBorders/>
             <w:shd w:color="auto" w:fill="D9E2F3" w:themeFill="accent5" w:themeFillTint="33" w:val="clear"/>
             <w:tcMar>
-              <w:left w:w="108" w:type="dxa"/>
+              <w:left w:w="103" w:type="dxa"/>
             </w:tcMar>
           </w:tcPr>
           <w:p>
@@ -3440,7 +3576,7 @@
             <w:tcBorders/>
             <w:shd w:color="auto" w:fill="D9E2F3" w:themeFill="accent5" w:themeFillTint="33" w:val="clear"/>
             <w:tcMar>
-              <w:left w:w="108" w:type="dxa"/>
+              <w:left w:w="103" w:type="dxa"/>
             </w:tcMar>
           </w:tcPr>
           <w:p>
@@ -3470,11 +3606,11 @@
         </w:tc>
         <w:tc>
           <w:tcPr>
-            <w:tcW w:w="3240" w:type="dxa"/>
+            <w:tcW w:w="3241" w:type="dxa"/>
             <w:tcBorders/>
             <w:shd w:color="auto" w:fill="D9E2F3" w:themeFill="accent5" w:themeFillTint="33" w:val="clear"/>
             <w:tcMar>
-              <w:left w:w="108" w:type="dxa"/>
+              <w:left w:w="103" w:type="dxa"/>
             </w:tcMar>
           </w:tcPr>
           <w:p>
@@ -3509,26 +3645,20 @@
         </w:trPr>
         <w:tc>
           <w:tcPr>
-            <w:tcW w:w="455" w:type="dxa"/>
+            <w:tcW w:w="570" w:type="dxa"/>
             <w:cnfStyle w:val="001000000000" w:firstRow="0" w:lastRow="0" w:firstColumn="1" w:lastColumn="0" w:oddVBand="0" w:evenVBand="0" w:oddHBand="0" w:evenHBand="0" w:firstRowFirstColumn="0" w:firstRowLastColumn="0" w:lastRowFirstColumn="0" w:lastRowLastColumn="0"/>
             <w:tcBorders/>
             <w:shd w:fill="auto" w:val="clear"/>
             <w:tcMar>
-              <w:left w:w="108" w:type="dxa"/>
-            </w:tcMar>
-          </w:tcPr>
-          <w:p>
-            <w:pPr>
-              <w:pStyle w:val="Normal"/>
-              <w:spacing w:lineRule="auto" w:line="240" w:before="0" w:after="0"/>
-              <w:jc w:val="center"/>
-              <w:rPr>
-                <w:rFonts w:ascii="Times New Roman" w:hAnsi="Times New Roman" w:cs="Times New Roman"/>
-                <w:b w:val="false"/>
-                <w:b w:val="false"/>
-                <w:sz w:val="24"/>
-                <w:szCs w:val="24"/>
-              </w:rPr>
+              <w:left w:w="103" w:type="dxa"/>
+            </w:tcMar>
+          </w:tcPr>
+          <w:p>
+            <w:pPr>
+              <w:pStyle w:val="Normal"/>
+              <w:spacing w:lineRule="auto" w:line="240" w:before="0" w:after="0"/>
+              <w:jc w:val="center"/>
+              <w:rPr/>
             </w:pPr>
             <w:r>
               <w:rPr>
@@ -3538,17 +3668,17 @@
                 <w:sz w:val="24"/>
                 <w:szCs w:val="24"/>
               </w:rPr>
-              <w:t>22</w:t>
-            </w:r>
-          </w:p>
-        </w:tc>
-        <w:tc>
-          <w:tcPr>
-            <w:tcW w:w="2091" w:type="dxa"/>
+              <w:t>23</w:t>
+            </w:r>
+          </w:p>
+        </w:tc>
+        <w:tc>
+          <w:tcPr>
+            <w:tcW w:w="1975" w:type="dxa"/>
             <w:tcBorders/>
             <w:shd w:fill="auto" w:val="clear"/>
             <w:tcMar>
-              <w:left w:w="108" w:type="dxa"/>
+              <w:left w:w="103" w:type="dxa"/>
             </w:tcMar>
           </w:tcPr>
           <w:p>
@@ -3579,7 +3709,7 @@
             <w:tcBorders/>
             <w:shd w:fill="auto" w:val="clear"/>
             <w:tcMar>
-              <w:left w:w="108" w:type="dxa"/>
+              <w:left w:w="103" w:type="dxa"/>
             </w:tcMar>
           </w:tcPr>
           <w:p>
@@ -3609,11 +3739,11 @@
         </w:tc>
         <w:tc>
           <w:tcPr>
-            <w:tcW w:w="3240" w:type="dxa"/>
+            <w:tcW w:w="3241" w:type="dxa"/>
             <w:tcBorders/>
             <w:shd w:fill="auto" w:val="clear"/>
             <w:tcMar>
-              <w:left w:w="108" w:type="dxa"/>
+              <w:left w:w="103" w:type="dxa"/>
             </w:tcMar>
           </w:tcPr>
           <w:p>
@@ -3649,26 +3779,20 @@
         </w:trPr>
         <w:tc>
           <w:tcPr>
-            <w:tcW w:w="455" w:type="dxa"/>
+            <w:tcW w:w="570" w:type="dxa"/>
             <w:cnfStyle w:val="001000000000" w:firstRow="0" w:lastRow="0" w:firstColumn="1" w:lastColumn="0" w:oddVBand="0" w:evenVBand="0" w:oddHBand="0" w:evenHBand="0" w:firstRowFirstColumn="0" w:firstRowLastColumn="0" w:lastRowFirstColumn="0" w:lastRowLastColumn="0"/>
             <w:tcBorders/>
             <w:shd w:color="auto" w:fill="D9E2F3" w:themeFill="accent5" w:themeFillTint="33" w:val="clear"/>
             <w:tcMar>
-              <w:left w:w="108" w:type="dxa"/>
-            </w:tcMar>
-          </w:tcPr>
-          <w:p>
-            <w:pPr>
-              <w:pStyle w:val="Normal"/>
-              <w:spacing w:lineRule="auto" w:line="240" w:before="0" w:after="0"/>
-              <w:jc w:val="center"/>
-              <w:rPr>
-                <w:rFonts w:ascii="Times New Roman" w:hAnsi="Times New Roman" w:cs="Times New Roman"/>
-                <w:b w:val="false"/>
-                <w:b w:val="false"/>
-                <w:sz w:val="24"/>
-                <w:szCs w:val="24"/>
-              </w:rPr>
+              <w:left w:w="103" w:type="dxa"/>
+            </w:tcMar>
+          </w:tcPr>
+          <w:p>
+            <w:pPr>
+              <w:pStyle w:val="Normal"/>
+              <w:spacing w:lineRule="auto" w:line="240" w:before="0" w:after="0"/>
+              <w:jc w:val="center"/>
+              <w:rPr/>
             </w:pPr>
             <w:r>
               <w:rPr>
@@ -3678,17 +3802,17 @@
                 <w:sz w:val="24"/>
                 <w:szCs w:val="24"/>
               </w:rPr>
-              <w:t>22</w:t>
-            </w:r>
-          </w:p>
-        </w:tc>
-        <w:tc>
-          <w:tcPr>
-            <w:tcW w:w="2091" w:type="dxa"/>
+              <w:t>25</w:t>
+            </w:r>
+          </w:p>
+        </w:tc>
+        <w:tc>
+          <w:tcPr>
+            <w:tcW w:w="1975" w:type="dxa"/>
             <w:tcBorders/>
             <w:shd w:color="auto" w:fill="D9E2F3" w:themeFill="accent5" w:themeFillTint="33" w:val="clear"/>
             <w:tcMar>
-              <w:left w:w="108" w:type="dxa"/>
+              <w:left w:w="103" w:type="dxa"/>
             </w:tcMar>
           </w:tcPr>
           <w:p>
@@ -3719,7 +3843,7 @@
             <w:tcBorders/>
             <w:shd w:color="auto" w:fill="D9E2F3" w:themeFill="accent5" w:themeFillTint="33" w:val="clear"/>
             <w:tcMar>
-              <w:left w:w="108" w:type="dxa"/>
+              <w:left w:w="103" w:type="dxa"/>
             </w:tcMar>
           </w:tcPr>
           <w:p>
@@ -3749,11 +3873,11 @@
         </w:tc>
         <w:tc>
           <w:tcPr>
-            <w:tcW w:w="3240" w:type="dxa"/>
+            <w:tcW w:w="3241" w:type="dxa"/>
             <w:tcBorders/>
             <w:shd w:color="auto" w:fill="D9E2F3" w:themeFill="accent5" w:themeFillTint="33" w:val="clear"/>
             <w:tcMar>
-              <w:left w:w="108" w:type="dxa"/>
+              <w:left w:w="103" w:type="dxa"/>
             </w:tcMar>
           </w:tcPr>
           <w:p>
@@ -3788,26 +3912,20 @@
         </w:trPr>
         <w:tc>
           <w:tcPr>
-            <w:tcW w:w="455" w:type="dxa"/>
+            <w:tcW w:w="570" w:type="dxa"/>
             <w:cnfStyle w:val="001000000000" w:firstRow="0" w:lastRow="0" w:firstColumn="1" w:lastColumn="0" w:oddVBand="0" w:evenVBand="0" w:oddHBand="0" w:evenHBand="0" w:firstRowFirstColumn="0" w:firstRowLastColumn="0" w:lastRowFirstColumn="0" w:lastRowLastColumn="0"/>
             <w:tcBorders/>
             <w:shd w:fill="auto" w:val="clear"/>
             <w:tcMar>
-              <w:left w:w="108" w:type="dxa"/>
-            </w:tcMar>
-          </w:tcPr>
-          <w:p>
-            <w:pPr>
-              <w:pStyle w:val="Normal"/>
-              <w:spacing w:lineRule="auto" w:line="240" w:before="0" w:after="0"/>
-              <w:jc w:val="center"/>
-              <w:rPr>
-                <w:rFonts w:ascii="Times New Roman" w:hAnsi="Times New Roman" w:cs="Times New Roman"/>
-                <w:b w:val="false"/>
-                <w:b w:val="false"/>
-                <w:sz w:val="24"/>
-                <w:szCs w:val="24"/>
-              </w:rPr>
+              <w:left w:w="103" w:type="dxa"/>
+            </w:tcMar>
+          </w:tcPr>
+          <w:p>
+            <w:pPr>
+              <w:pStyle w:val="Normal"/>
+              <w:spacing w:lineRule="auto" w:line="240" w:before="0" w:after="0"/>
+              <w:jc w:val="center"/>
+              <w:rPr/>
             </w:pPr>
             <w:r>
               <w:rPr>
@@ -3817,17 +3935,17 @@
                 <w:sz w:val="24"/>
                 <w:szCs w:val="24"/>
               </w:rPr>
-              <w:t>23</w:t>
-            </w:r>
-          </w:p>
-        </w:tc>
-        <w:tc>
-          <w:tcPr>
-            <w:tcW w:w="2091" w:type="dxa"/>
+              <w:t>26</w:t>
+            </w:r>
+          </w:p>
+        </w:tc>
+        <w:tc>
+          <w:tcPr>
+            <w:tcW w:w="1975" w:type="dxa"/>
             <w:tcBorders/>
             <w:shd w:fill="auto" w:val="clear"/>
             <w:tcMar>
-              <w:left w:w="108" w:type="dxa"/>
+              <w:left w:w="103" w:type="dxa"/>
             </w:tcMar>
           </w:tcPr>
           <w:p>
@@ -3858,7 +3976,7 @@
             <w:tcBorders/>
             <w:shd w:fill="auto" w:val="clear"/>
             <w:tcMar>
-              <w:left w:w="108" w:type="dxa"/>
+              <w:left w:w="103" w:type="dxa"/>
             </w:tcMar>
           </w:tcPr>
           <w:p>
@@ -3912,11 +4030,11 @@
         </w:tc>
         <w:tc>
           <w:tcPr>
-            <w:tcW w:w="3240" w:type="dxa"/>
+            <w:tcW w:w="3241" w:type="dxa"/>
             <w:tcBorders/>
             <w:shd w:fill="auto" w:val="clear"/>
             <w:tcMar>
-              <w:left w:w="108" w:type="dxa"/>
+              <w:left w:w="103" w:type="dxa"/>
             </w:tcMar>
           </w:tcPr>
           <w:p>
@@ -3952,26 +4070,20 @@
         </w:trPr>
         <w:tc>
           <w:tcPr>
-            <w:tcW w:w="455" w:type="dxa"/>
+            <w:tcW w:w="570" w:type="dxa"/>
             <w:cnfStyle w:val="001000000000" w:firstRow="0" w:lastRow="0" w:firstColumn="1" w:lastColumn="0" w:oddVBand="0" w:evenVBand="0" w:oddHBand="0" w:evenHBand="0" w:firstRowFirstColumn="0" w:firstRowLastColumn="0" w:lastRowFirstColumn="0" w:lastRowLastColumn="0"/>
             <w:tcBorders/>
             <w:shd w:color="auto" w:fill="D9E2F3" w:themeFill="accent5" w:themeFillTint="33" w:val="clear"/>
             <w:tcMar>
-              <w:left w:w="108" w:type="dxa"/>
-            </w:tcMar>
-          </w:tcPr>
-          <w:p>
-            <w:pPr>
-              <w:pStyle w:val="Normal"/>
-              <w:spacing w:lineRule="auto" w:line="240" w:before="0" w:after="0"/>
-              <w:jc w:val="center"/>
-              <w:rPr>
-                <w:rFonts w:ascii="Times New Roman" w:hAnsi="Times New Roman" w:cs="Times New Roman"/>
-                <w:b w:val="false"/>
-                <w:b w:val="false"/>
-                <w:sz w:val="24"/>
-                <w:szCs w:val="24"/>
-              </w:rPr>
+              <w:left w:w="103" w:type="dxa"/>
+            </w:tcMar>
+          </w:tcPr>
+          <w:p>
+            <w:pPr>
+              <w:pStyle w:val="Normal"/>
+              <w:spacing w:lineRule="auto" w:line="240" w:before="0" w:after="0"/>
+              <w:jc w:val="center"/>
+              <w:rPr/>
             </w:pPr>
             <w:r>
               <w:rPr>
@@ -3981,17 +4093,17 @@
                 <w:sz w:val="24"/>
                 <w:szCs w:val="24"/>
               </w:rPr>
-              <w:t>25</w:t>
-            </w:r>
-          </w:p>
-        </w:tc>
-        <w:tc>
-          <w:tcPr>
-            <w:tcW w:w="2091" w:type="dxa"/>
+              <w:t>27</w:t>
+            </w:r>
+          </w:p>
+        </w:tc>
+        <w:tc>
+          <w:tcPr>
+            <w:tcW w:w="1975" w:type="dxa"/>
             <w:tcBorders/>
             <w:shd w:color="auto" w:fill="D9E2F3" w:themeFill="accent5" w:themeFillTint="33" w:val="clear"/>
             <w:tcMar>
-              <w:left w:w="108" w:type="dxa"/>
+              <w:left w:w="103" w:type="dxa"/>
             </w:tcMar>
           </w:tcPr>
           <w:p>
@@ -4022,7 +4134,7 @@
             <w:tcBorders/>
             <w:shd w:color="auto" w:fill="D9E2F3" w:themeFill="accent5" w:themeFillTint="33" w:val="clear"/>
             <w:tcMar>
-              <w:left w:w="108" w:type="dxa"/>
+              <w:left w:w="103" w:type="dxa"/>
             </w:tcMar>
           </w:tcPr>
           <w:p>
@@ -4052,11 +4164,11 @@
         </w:tc>
         <w:tc>
           <w:tcPr>
-            <w:tcW w:w="3240" w:type="dxa"/>
+            <w:tcW w:w="3241" w:type="dxa"/>
             <w:tcBorders/>
             <w:shd w:color="auto" w:fill="D9E2F3" w:themeFill="accent5" w:themeFillTint="33" w:val="clear"/>
             <w:tcMar>
-              <w:left w:w="108" w:type="dxa"/>
+              <w:left w:w="103" w:type="dxa"/>
             </w:tcMar>
           </w:tcPr>
           <w:p>
@@ -4091,26 +4203,20 @@
         </w:trPr>
         <w:tc>
           <w:tcPr>
-            <w:tcW w:w="455" w:type="dxa"/>
+            <w:tcW w:w="570" w:type="dxa"/>
             <w:cnfStyle w:val="001000000000" w:firstRow="0" w:lastRow="0" w:firstColumn="1" w:lastColumn="0" w:oddVBand="0" w:evenVBand="0" w:oddHBand="0" w:evenHBand="0" w:firstRowFirstColumn="0" w:firstRowLastColumn="0" w:lastRowFirstColumn="0" w:lastRowLastColumn="0"/>
             <w:tcBorders/>
             <w:shd w:fill="auto" w:val="clear"/>
             <w:tcMar>
-              <w:left w:w="108" w:type="dxa"/>
-            </w:tcMar>
-          </w:tcPr>
-          <w:p>
-            <w:pPr>
-              <w:pStyle w:val="Normal"/>
-              <w:spacing w:lineRule="auto" w:line="240" w:before="0" w:after="0"/>
-              <w:jc w:val="center"/>
-              <w:rPr>
-                <w:rFonts w:ascii="Times New Roman" w:hAnsi="Times New Roman" w:cs="Times New Roman"/>
-                <w:b w:val="false"/>
-                <w:b w:val="false"/>
-                <w:sz w:val="24"/>
-                <w:szCs w:val="24"/>
-              </w:rPr>
+              <w:left w:w="103" w:type="dxa"/>
+            </w:tcMar>
+          </w:tcPr>
+          <w:p>
+            <w:pPr>
+              <w:pStyle w:val="Normal"/>
+              <w:spacing w:lineRule="auto" w:line="240" w:before="0" w:after="0"/>
+              <w:jc w:val="center"/>
+              <w:rPr/>
             </w:pPr>
             <w:r>
               <w:rPr>
@@ -4120,17 +4226,17 @@
                 <w:sz w:val="24"/>
                 <w:szCs w:val="24"/>
               </w:rPr>
-              <w:t>26</w:t>
-            </w:r>
-          </w:p>
-        </w:tc>
-        <w:tc>
-          <w:tcPr>
-            <w:tcW w:w="2091" w:type="dxa"/>
+              <w:t>28</w:t>
+            </w:r>
+          </w:p>
+        </w:tc>
+        <w:tc>
+          <w:tcPr>
+            <w:tcW w:w="1975" w:type="dxa"/>
             <w:tcBorders/>
             <w:shd w:fill="auto" w:val="clear"/>
             <w:tcMar>
-              <w:left w:w="108" w:type="dxa"/>
+              <w:left w:w="103" w:type="dxa"/>
             </w:tcMar>
           </w:tcPr>
           <w:p>
@@ -4161,7 +4267,7 @@
             <w:tcBorders/>
             <w:shd w:fill="auto" w:val="clear"/>
             <w:tcMar>
-              <w:left w:w="108" w:type="dxa"/>
+              <w:left w:w="103" w:type="dxa"/>
             </w:tcMar>
           </w:tcPr>
           <w:p>
@@ -4191,11 +4297,11 @@
         </w:tc>
         <w:tc>
           <w:tcPr>
-            <w:tcW w:w="3240" w:type="dxa"/>
+            <w:tcW w:w="3241" w:type="dxa"/>
             <w:tcBorders/>
             <w:shd w:fill="auto" w:val="clear"/>
             <w:tcMar>
-              <w:left w:w="108" w:type="dxa"/>
+              <w:left w:w="103" w:type="dxa"/>
             </w:tcMar>
           </w:tcPr>
           <w:p>
@@ -4231,26 +4337,20 @@
         </w:trPr>
         <w:tc>
           <w:tcPr>
-            <w:tcW w:w="455" w:type="dxa"/>
+            <w:tcW w:w="570" w:type="dxa"/>
             <w:cnfStyle w:val="001000000000" w:firstRow="0" w:lastRow="0" w:firstColumn="1" w:lastColumn="0" w:oddVBand="0" w:evenVBand="0" w:oddHBand="0" w:evenHBand="0" w:firstRowFirstColumn="0" w:firstRowLastColumn="0" w:lastRowFirstColumn="0" w:lastRowLastColumn="0"/>
             <w:tcBorders/>
             <w:shd w:color="auto" w:fill="D9E2F3" w:themeFill="accent5" w:themeFillTint="33" w:val="clear"/>
             <w:tcMar>
-              <w:left w:w="108" w:type="dxa"/>
-            </w:tcMar>
-          </w:tcPr>
-          <w:p>
-            <w:pPr>
-              <w:pStyle w:val="Normal"/>
-              <w:spacing w:lineRule="auto" w:line="240" w:before="0" w:after="0"/>
-              <w:jc w:val="center"/>
-              <w:rPr>
-                <w:rFonts w:ascii="Times New Roman" w:hAnsi="Times New Roman" w:cs="Times New Roman"/>
-                <w:b w:val="false"/>
-                <w:b w:val="false"/>
-                <w:sz w:val="24"/>
-                <w:szCs w:val="24"/>
-              </w:rPr>
+              <w:left w:w="103" w:type="dxa"/>
+            </w:tcMar>
+          </w:tcPr>
+          <w:p>
+            <w:pPr>
+              <w:pStyle w:val="Normal"/>
+              <w:spacing w:lineRule="auto" w:line="240" w:before="0" w:after="0"/>
+              <w:jc w:val="center"/>
+              <w:rPr/>
             </w:pPr>
             <w:r>
               <w:rPr>
@@ -4260,17 +4360,17 @@
                 <w:sz w:val="24"/>
                 <w:szCs w:val="24"/>
               </w:rPr>
-              <w:t>27</w:t>
-            </w:r>
-          </w:p>
-        </w:tc>
-        <w:tc>
-          <w:tcPr>
-            <w:tcW w:w="2091" w:type="dxa"/>
+              <w:t>29</w:t>
+            </w:r>
+          </w:p>
+        </w:tc>
+        <w:tc>
+          <w:tcPr>
+            <w:tcW w:w="1975" w:type="dxa"/>
             <w:tcBorders/>
             <w:shd w:color="auto" w:fill="D9E2F3" w:themeFill="accent5" w:themeFillTint="33" w:val="clear"/>
             <w:tcMar>
-              <w:left w:w="108" w:type="dxa"/>
+              <w:left w:w="103" w:type="dxa"/>
             </w:tcMar>
           </w:tcPr>
           <w:p>
@@ -4301,7 +4401,7 @@
             <w:tcBorders/>
             <w:shd w:color="auto" w:fill="D9E2F3" w:themeFill="accent5" w:themeFillTint="33" w:val="clear"/>
             <w:tcMar>
-              <w:left w:w="108" w:type="dxa"/>
+              <w:left w:w="103" w:type="dxa"/>
             </w:tcMar>
           </w:tcPr>
           <w:p>
@@ -4331,11 +4431,11 @@
         </w:tc>
         <w:tc>
           <w:tcPr>
-            <w:tcW w:w="3240" w:type="dxa"/>
+            <w:tcW w:w="3241" w:type="dxa"/>
             <w:tcBorders/>
             <w:shd w:color="auto" w:fill="D9E2F3" w:themeFill="accent5" w:themeFillTint="33" w:val="clear"/>
             <w:tcMar>
-              <w:left w:w="108" w:type="dxa"/>
+              <w:left w:w="103" w:type="dxa"/>
             </w:tcMar>
           </w:tcPr>
           <w:p>
@@ -4370,26 +4470,20 @@
         </w:trPr>
         <w:tc>
           <w:tcPr>
-            <w:tcW w:w="455" w:type="dxa"/>
+            <w:tcW w:w="570" w:type="dxa"/>
             <w:cnfStyle w:val="001000000000" w:firstRow="0" w:lastRow="0" w:firstColumn="1" w:lastColumn="0" w:oddVBand="0" w:evenVBand="0" w:oddHBand="0" w:evenHBand="0" w:firstRowFirstColumn="0" w:firstRowLastColumn="0" w:lastRowFirstColumn="0" w:lastRowLastColumn="0"/>
             <w:tcBorders/>
             <w:shd w:fill="auto" w:val="clear"/>
             <w:tcMar>
-              <w:left w:w="108" w:type="dxa"/>
-            </w:tcMar>
-          </w:tcPr>
-          <w:p>
-            <w:pPr>
-              <w:pStyle w:val="Normal"/>
-              <w:spacing w:lineRule="auto" w:line="240" w:before="0" w:after="0"/>
-              <w:jc w:val="center"/>
-              <w:rPr>
-                <w:rFonts w:ascii="Times New Roman" w:hAnsi="Times New Roman" w:cs="Times New Roman"/>
-                <w:b w:val="false"/>
-                <w:b w:val="false"/>
-                <w:sz w:val="24"/>
-                <w:szCs w:val="24"/>
-              </w:rPr>
+              <w:left w:w="103" w:type="dxa"/>
+            </w:tcMar>
+          </w:tcPr>
+          <w:p>
+            <w:pPr>
+              <w:pStyle w:val="Normal"/>
+              <w:spacing w:lineRule="auto" w:line="240" w:before="0" w:after="0"/>
+              <w:jc w:val="center"/>
+              <w:rPr/>
             </w:pPr>
             <w:r>
               <w:rPr>
@@ -4399,17 +4493,17 @@
                 <w:sz w:val="24"/>
                 <w:szCs w:val="24"/>
               </w:rPr>
-              <w:t>28</w:t>
-            </w:r>
-          </w:p>
-        </w:tc>
-        <w:tc>
-          <w:tcPr>
-            <w:tcW w:w="2091" w:type="dxa"/>
+              <w:t>30</w:t>
+            </w:r>
+          </w:p>
+        </w:tc>
+        <w:tc>
+          <w:tcPr>
+            <w:tcW w:w="1975" w:type="dxa"/>
             <w:tcBorders/>
             <w:shd w:fill="auto" w:val="clear"/>
             <w:tcMar>
-              <w:left w:w="108" w:type="dxa"/>
+              <w:left w:w="103" w:type="dxa"/>
             </w:tcMar>
           </w:tcPr>
           <w:p>
@@ -4440,7 +4534,7 @@
             <w:tcBorders/>
             <w:shd w:fill="auto" w:val="clear"/>
             <w:tcMar>
-              <w:left w:w="108" w:type="dxa"/>
+              <w:left w:w="103" w:type="dxa"/>
             </w:tcMar>
           </w:tcPr>
           <w:p>
@@ -4470,11 +4564,11 @@
         </w:tc>
         <w:tc>
           <w:tcPr>
-            <w:tcW w:w="3240" w:type="dxa"/>
+            <w:tcW w:w="3241" w:type="dxa"/>
             <w:tcBorders/>
             <w:shd w:fill="auto" w:val="clear"/>
             <w:tcMar>
-              <w:left w:w="108" w:type="dxa"/>
+              <w:left w:w="103" w:type="dxa"/>
             </w:tcMar>
           </w:tcPr>
           <w:p>
@@ -4510,26 +4604,20 @@
         </w:trPr>
         <w:tc>
           <w:tcPr>
-            <w:tcW w:w="455" w:type="dxa"/>
+            <w:tcW w:w="570" w:type="dxa"/>
             <w:cnfStyle w:val="001000000000" w:firstRow="0" w:lastRow="0" w:firstColumn="1" w:lastColumn="0" w:oddVBand="0" w:evenVBand="0" w:oddHBand="0" w:evenHBand="0" w:firstRowFirstColumn="0" w:firstRowLastColumn="0" w:lastRowFirstColumn="0" w:lastRowLastColumn="0"/>
             <w:tcBorders/>
             <w:shd w:color="auto" w:fill="D9E2F3" w:themeFill="accent5" w:themeFillTint="33" w:val="clear"/>
             <w:tcMar>
-              <w:left w:w="108" w:type="dxa"/>
-            </w:tcMar>
-          </w:tcPr>
-          <w:p>
-            <w:pPr>
-              <w:pStyle w:val="Normal"/>
-              <w:spacing w:lineRule="auto" w:line="240" w:before="0" w:after="0"/>
-              <w:jc w:val="center"/>
-              <w:rPr>
-                <w:rFonts w:ascii="Times New Roman" w:hAnsi="Times New Roman" w:cs="Times New Roman"/>
-                <w:b w:val="false"/>
-                <w:b w:val="false"/>
-                <w:sz w:val="24"/>
-                <w:szCs w:val="24"/>
-              </w:rPr>
+              <w:left w:w="103" w:type="dxa"/>
+            </w:tcMar>
+          </w:tcPr>
+          <w:p>
+            <w:pPr>
+              <w:pStyle w:val="Normal"/>
+              <w:spacing w:lineRule="auto" w:line="240" w:before="0" w:after="0"/>
+              <w:jc w:val="center"/>
+              <w:rPr/>
             </w:pPr>
             <w:r>
               <w:rPr>
@@ -4539,17 +4627,17 @@
                 <w:sz w:val="24"/>
                 <w:szCs w:val="24"/>
               </w:rPr>
-              <w:t>29</w:t>
-            </w:r>
-          </w:p>
-        </w:tc>
-        <w:tc>
-          <w:tcPr>
-            <w:tcW w:w="2091" w:type="dxa"/>
+              <w:t>31</w:t>
+            </w:r>
+          </w:p>
+        </w:tc>
+        <w:tc>
+          <w:tcPr>
+            <w:tcW w:w="1975" w:type="dxa"/>
             <w:tcBorders/>
             <w:shd w:color="auto" w:fill="D9E2F3" w:themeFill="accent5" w:themeFillTint="33" w:val="clear"/>
             <w:tcMar>
-              <w:left w:w="108" w:type="dxa"/>
+              <w:left w:w="103" w:type="dxa"/>
             </w:tcMar>
           </w:tcPr>
           <w:p>
@@ -4580,7 +4668,7 @@
             <w:tcBorders/>
             <w:shd w:color="auto" w:fill="D9E2F3" w:themeFill="accent5" w:themeFillTint="33" w:val="clear"/>
             <w:tcMar>
-              <w:left w:w="108" w:type="dxa"/>
+              <w:left w:w="103" w:type="dxa"/>
             </w:tcMar>
           </w:tcPr>
           <w:p>
@@ -4607,11 +4695,11 @@
         </w:tc>
         <w:tc>
           <w:tcPr>
-            <w:tcW w:w="3240" w:type="dxa"/>
+            <w:tcW w:w="3241" w:type="dxa"/>
             <w:tcBorders/>
             <w:shd w:color="auto" w:fill="D9E2F3" w:themeFill="accent5" w:themeFillTint="33" w:val="clear"/>
             <w:tcMar>
-              <w:left w:w="108" w:type="dxa"/>
+              <w:left w:w="103" w:type="dxa"/>
             </w:tcMar>
           </w:tcPr>
           <w:p>
@@ -4643,26 +4731,20 @@
         </w:trPr>
         <w:tc>
           <w:tcPr>
-            <w:tcW w:w="455" w:type="dxa"/>
+            <w:tcW w:w="570" w:type="dxa"/>
             <w:cnfStyle w:val="001000000000" w:firstRow="0" w:lastRow="0" w:firstColumn="1" w:lastColumn="0" w:oddVBand="0" w:evenVBand="0" w:oddHBand="0" w:evenHBand="0" w:firstRowFirstColumn="0" w:firstRowLastColumn="0" w:lastRowFirstColumn="0" w:lastRowLastColumn="0"/>
             <w:tcBorders/>
             <w:shd w:fill="auto" w:val="clear"/>
             <w:tcMar>
-              <w:left w:w="108" w:type="dxa"/>
-            </w:tcMar>
-          </w:tcPr>
-          <w:p>
-            <w:pPr>
-              <w:pStyle w:val="Normal"/>
-              <w:spacing w:lineRule="auto" w:line="240" w:before="0" w:after="0"/>
-              <w:jc w:val="center"/>
-              <w:rPr>
-                <w:rFonts w:ascii="Times New Roman" w:hAnsi="Times New Roman" w:cs="Times New Roman"/>
-                <w:b w:val="false"/>
-                <w:b w:val="false"/>
-                <w:sz w:val="24"/>
-                <w:szCs w:val="24"/>
-              </w:rPr>
+              <w:left w:w="103" w:type="dxa"/>
+            </w:tcMar>
+          </w:tcPr>
+          <w:p>
+            <w:pPr>
+              <w:pStyle w:val="Normal"/>
+              <w:spacing w:lineRule="auto" w:line="240" w:before="0" w:after="0"/>
+              <w:jc w:val="center"/>
+              <w:rPr/>
             </w:pPr>
             <w:r>
               <w:rPr>
@@ -4672,17 +4754,17 @@
                 <w:sz w:val="24"/>
                 <w:szCs w:val="24"/>
               </w:rPr>
-              <w:t>30</w:t>
-            </w:r>
-          </w:p>
-        </w:tc>
-        <w:tc>
-          <w:tcPr>
-            <w:tcW w:w="2091" w:type="dxa"/>
+              <w:t>32</w:t>
+            </w:r>
+          </w:p>
+        </w:tc>
+        <w:tc>
+          <w:tcPr>
+            <w:tcW w:w="1975" w:type="dxa"/>
             <w:tcBorders/>
             <w:shd w:fill="auto" w:val="clear"/>
             <w:tcMar>
-              <w:left w:w="108" w:type="dxa"/>
+              <w:left w:w="103" w:type="dxa"/>
             </w:tcMar>
           </w:tcPr>
           <w:p>
@@ -4713,7 +4795,7 @@
             <w:tcBorders/>
             <w:shd w:fill="auto" w:val="clear"/>
             <w:tcMar>
-              <w:left w:w="108" w:type="dxa"/>
+              <w:left w:w="103" w:type="dxa"/>
             </w:tcMar>
           </w:tcPr>
           <w:p>
@@ -4742,11 +4824,11 @@
         </w:tc>
         <w:tc>
           <w:tcPr>
-            <w:tcW w:w="3240" w:type="dxa"/>
+            <w:tcW w:w="3241" w:type="dxa"/>
             <w:tcBorders/>
             <w:shd w:fill="auto" w:val="clear"/>
             <w:tcMar>
-              <w:left w:w="108" w:type="dxa"/>
+              <w:left w:w="103" w:type="dxa"/>
             </w:tcMar>
           </w:tcPr>
           <w:p>
@@ -4779,26 +4861,20 @@
         </w:trPr>
         <w:tc>
           <w:tcPr>
-            <w:tcW w:w="455" w:type="dxa"/>
+            <w:tcW w:w="570" w:type="dxa"/>
             <w:cnfStyle w:val="001000000000" w:firstRow="0" w:lastRow="0" w:firstColumn="1" w:lastColumn="0" w:oddVBand="0" w:evenVBand="0" w:oddHBand="0" w:evenHBand="0" w:firstRowFirstColumn="0" w:firstRowLastColumn="0" w:lastRowFirstColumn="0" w:lastRowLastColumn="0"/>
             <w:tcBorders/>
             <w:shd w:color="auto" w:fill="D9E2F3" w:themeFill="accent5" w:themeFillTint="33" w:val="clear"/>
             <w:tcMar>
-              <w:left w:w="108" w:type="dxa"/>
-            </w:tcMar>
-          </w:tcPr>
-          <w:p>
-            <w:pPr>
-              <w:pStyle w:val="Normal"/>
-              <w:spacing w:lineRule="auto" w:line="240" w:before="0" w:after="0"/>
-              <w:jc w:val="center"/>
-              <w:rPr>
-                <w:rFonts w:ascii="Times New Roman" w:hAnsi="Times New Roman" w:cs="Times New Roman"/>
-                <w:b w:val="false"/>
-                <w:b w:val="false"/>
-                <w:sz w:val="24"/>
-                <w:szCs w:val="24"/>
-              </w:rPr>
+              <w:left w:w="103" w:type="dxa"/>
+            </w:tcMar>
+          </w:tcPr>
+          <w:p>
+            <w:pPr>
+              <w:pStyle w:val="Normal"/>
+              <w:spacing w:lineRule="auto" w:line="240" w:before="0" w:after="0"/>
+              <w:jc w:val="center"/>
+              <w:rPr/>
             </w:pPr>
             <w:r>
               <w:rPr>
@@ -4808,17 +4884,17 @@
                 <w:sz w:val="24"/>
                 <w:szCs w:val="24"/>
               </w:rPr>
-              <w:t>31</w:t>
-            </w:r>
-          </w:p>
-        </w:tc>
-        <w:tc>
-          <w:tcPr>
-            <w:tcW w:w="2091" w:type="dxa"/>
+              <w:t>33</w:t>
+            </w:r>
+          </w:p>
+        </w:tc>
+        <w:tc>
+          <w:tcPr>
+            <w:tcW w:w="1975" w:type="dxa"/>
             <w:tcBorders/>
             <w:shd w:color="auto" w:fill="D9E2F3" w:themeFill="accent5" w:themeFillTint="33" w:val="clear"/>
             <w:tcMar>
-              <w:left w:w="108" w:type="dxa"/>
+              <w:left w:w="103" w:type="dxa"/>
             </w:tcMar>
           </w:tcPr>
           <w:p>
@@ -4849,7 +4925,7 @@
             <w:tcBorders/>
             <w:shd w:color="auto" w:fill="D9E2F3" w:themeFill="accent5" w:themeFillTint="33" w:val="clear"/>
             <w:tcMar>
-              <w:left w:w="108" w:type="dxa"/>
+              <w:left w:w="103" w:type="dxa"/>
             </w:tcMar>
           </w:tcPr>
           <w:p>
@@ -4878,11 +4954,11 @@
         </w:tc>
         <w:tc>
           <w:tcPr>
-            <w:tcW w:w="3240" w:type="dxa"/>
+            <w:tcW w:w="3241" w:type="dxa"/>
             <w:tcBorders/>
             <w:shd w:color="auto" w:fill="D9E2F3" w:themeFill="accent5" w:themeFillTint="33" w:val="clear"/>
             <w:tcMar>
-              <w:left w:w="108" w:type="dxa"/>
+              <w:left w:w="103" w:type="dxa"/>
             </w:tcMar>
           </w:tcPr>
           <w:p>
@@ -4914,26 +4990,20 @@
         </w:trPr>
         <w:tc>
           <w:tcPr>
-            <w:tcW w:w="455" w:type="dxa"/>
+            <w:tcW w:w="570" w:type="dxa"/>
             <w:cnfStyle w:val="001000000000" w:firstRow="0" w:lastRow="0" w:firstColumn="1" w:lastColumn="0" w:oddVBand="0" w:evenVBand="0" w:oddHBand="0" w:evenHBand="0" w:firstRowFirstColumn="0" w:firstRowLastColumn="0" w:lastRowFirstColumn="0" w:lastRowLastColumn="0"/>
             <w:tcBorders/>
             <w:shd w:fill="auto" w:val="clear"/>
             <w:tcMar>
-              <w:left w:w="108" w:type="dxa"/>
-            </w:tcMar>
-          </w:tcPr>
-          <w:p>
-            <w:pPr>
-              <w:pStyle w:val="Normal"/>
-              <w:spacing w:lineRule="auto" w:line="240" w:before="0" w:after="0"/>
-              <w:jc w:val="center"/>
-              <w:rPr>
-                <w:rFonts w:ascii="Times New Roman" w:hAnsi="Times New Roman" w:cs="Times New Roman"/>
-                <w:b w:val="false"/>
-                <w:b w:val="false"/>
-                <w:sz w:val="24"/>
-                <w:szCs w:val="24"/>
-              </w:rPr>
+              <w:left w:w="103" w:type="dxa"/>
+            </w:tcMar>
+          </w:tcPr>
+          <w:p>
+            <w:pPr>
+              <w:pStyle w:val="Normal"/>
+              <w:spacing w:lineRule="auto" w:line="240" w:before="0" w:after="0"/>
+              <w:jc w:val="center"/>
+              <w:rPr/>
             </w:pPr>
             <w:r>
               <w:rPr>
@@ -4943,17 +5013,17 @@
                 <w:sz w:val="24"/>
                 <w:szCs w:val="24"/>
               </w:rPr>
-              <w:t>32</w:t>
-            </w:r>
-          </w:p>
-        </w:tc>
-        <w:tc>
-          <w:tcPr>
-            <w:tcW w:w="2091" w:type="dxa"/>
+              <w:t>34</w:t>
+            </w:r>
+          </w:p>
+        </w:tc>
+        <w:tc>
+          <w:tcPr>
+            <w:tcW w:w="1975" w:type="dxa"/>
             <w:tcBorders/>
             <w:shd w:fill="auto" w:val="clear"/>
             <w:tcMar>
-              <w:left w:w="108" w:type="dxa"/>
+              <w:left w:w="103" w:type="dxa"/>
             </w:tcMar>
           </w:tcPr>
           <w:p>
@@ -4984,7 +5054,7 @@
             <w:tcBorders/>
             <w:shd w:fill="auto" w:val="clear"/>
             <w:tcMar>
-              <w:left w:w="108" w:type="dxa"/>
+              <w:left w:w="103" w:type="dxa"/>
             </w:tcMar>
           </w:tcPr>
           <w:p>
@@ -5013,11 +5083,11 @@
         </w:tc>
         <w:tc>
           <w:tcPr>
-            <w:tcW w:w="3240" w:type="dxa"/>
+            <w:tcW w:w="3241" w:type="dxa"/>
             <w:tcBorders/>
             <w:shd w:fill="auto" w:val="clear"/>
             <w:tcMar>
-              <w:left w:w="108" w:type="dxa"/>
+              <w:left w:w="103" w:type="dxa"/>
             </w:tcMar>
           </w:tcPr>
           <w:p>
@@ -5050,26 +5120,20 @@
         </w:trPr>
         <w:tc>
           <w:tcPr>
-            <w:tcW w:w="455" w:type="dxa"/>
+            <w:tcW w:w="570" w:type="dxa"/>
             <w:cnfStyle w:val="001000000000" w:firstRow="0" w:lastRow="0" w:firstColumn="1" w:lastColumn="0" w:oddVBand="0" w:evenVBand="0" w:oddHBand="0" w:evenHBand="0" w:firstRowFirstColumn="0" w:firstRowLastColumn="0" w:lastRowFirstColumn="0" w:lastRowLastColumn="0"/>
             <w:tcBorders/>
             <w:shd w:color="auto" w:fill="D9E2F3" w:themeFill="accent5" w:themeFillTint="33" w:val="clear"/>
             <w:tcMar>
-              <w:left w:w="108" w:type="dxa"/>
-            </w:tcMar>
-          </w:tcPr>
-          <w:p>
-            <w:pPr>
-              <w:pStyle w:val="Normal"/>
-              <w:spacing w:lineRule="auto" w:line="240" w:before="0" w:after="0"/>
-              <w:jc w:val="center"/>
-              <w:rPr>
-                <w:rFonts w:ascii="Times New Roman" w:hAnsi="Times New Roman" w:cs="Times New Roman"/>
-                <w:b w:val="false"/>
-                <w:b w:val="false"/>
-                <w:sz w:val="24"/>
-                <w:szCs w:val="24"/>
-              </w:rPr>
+              <w:left w:w="103" w:type="dxa"/>
+            </w:tcMar>
+          </w:tcPr>
+          <w:p>
+            <w:pPr>
+              <w:pStyle w:val="Normal"/>
+              <w:spacing w:lineRule="auto" w:line="240" w:before="0" w:after="0"/>
+              <w:jc w:val="center"/>
+              <w:rPr/>
             </w:pPr>
             <w:r>
               <w:rPr>
@@ -5079,17 +5143,17 @@
                 <w:sz w:val="24"/>
                 <w:szCs w:val="24"/>
               </w:rPr>
-              <w:t>33</w:t>
-            </w:r>
-          </w:p>
-        </w:tc>
-        <w:tc>
-          <w:tcPr>
-            <w:tcW w:w="2091" w:type="dxa"/>
+              <w:t>35</w:t>
+            </w:r>
+          </w:p>
+        </w:tc>
+        <w:tc>
+          <w:tcPr>
+            <w:tcW w:w="1975" w:type="dxa"/>
             <w:tcBorders/>
             <w:shd w:color="auto" w:fill="D9E2F3" w:themeFill="accent5" w:themeFillTint="33" w:val="clear"/>
             <w:tcMar>
-              <w:left w:w="108" w:type="dxa"/>
+              <w:left w:w="103" w:type="dxa"/>
             </w:tcMar>
           </w:tcPr>
           <w:p>
@@ -5120,7 +5184,7 @@
             <w:tcBorders/>
             <w:shd w:color="auto" w:fill="D9E2F3" w:themeFill="accent5" w:themeFillTint="33" w:val="clear"/>
             <w:tcMar>
-              <w:left w:w="108" w:type="dxa"/>
+              <w:left w:w="103" w:type="dxa"/>
             </w:tcMar>
           </w:tcPr>
           <w:p>
@@ -5149,11 +5213,11 @@
         </w:tc>
         <w:tc>
           <w:tcPr>
-            <w:tcW w:w="3240" w:type="dxa"/>
+            <w:tcW w:w="3241" w:type="dxa"/>
             <w:tcBorders/>
             <w:shd w:color="auto" w:fill="D9E2F3" w:themeFill="accent5" w:themeFillTint="33" w:val="clear"/>
             <w:tcMar>
-              <w:left w:w="108" w:type="dxa"/>
+              <w:left w:w="103" w:type="dxa"/>
             </w:tcMar>
           </w:tcPr>
           <w:p>
@@ -5185,26 +5249,20 @@
         </w:trPr>
         <w:tc>
           <w:tcPr>
-            <w:tcW w:w="455" w:type="dxa"/>
+            <w:tcW w:w="570" w:type="dxa"/>
             <w:cnfStyle w:val="001000000000" w:firstRow="0" w:lastRow="0" w:firstColumn="1" w:lastColumn="0" w:oddVBand="0" w:evenVBand="0" w:oddHBand="0" w:evenHBand="0" w:firstRowFirstColumn="0" w:firstRowLastColumn="0" w:lastRowFirstColumn="0" w:lastRowLastColumn="0"/>
             <w:tcBorders/>
             <w:shd w:fill="auto" w:val="clear"/>
             <w:tcMar>
-              <w:left w:w="108" w:type="dxa"/>
-            </w:tcMar>
-          </w:tcPr>
-          <w:p>
-            <w:pPr>
-              <w:pStyle w:val="Normal"/>
-              <w:spacing w:lineRule="auto" w:line="240" w:before="0" w:after="0"/>
-              <w:jc w:val="center"/>
-              <w:rPr>
-                <w:rFonts w:ascii="Times New Roman" w:hAnsi="Times New Roman" w:cs="Times New Roman"/>
-                <w:b w:val="false"/>
-                <w:b w:val="false"/>
-                <w:sz w:val="24"/>
-                <w:szCs w:val="24"/>
-              </w:rPr>
+              <w:left w:w="103" w:type="dxa"/>
+            </w:tcMar>
+          </w:tcPr>
+          <w:p>
+            <w:pPr>
+              <w:pStyle w:val="Normal"/>
+              <w:spacing w:lineRule="auto" w:line="240" w:before="0" w:after="0"/>
+              <w:jc w:val="center"/>
+              <w:rPr/>
             </w:pPr>
             <w:r>
               <w:rPr>
@@ -5214,17 +5272,17 @@
                 <w:sz w:val="24"/>
                 <w:szCs w:val="24"/>
               </w:rPr>
-              <w:t>34</w:t>
-            </w:r>
-          </w:p>
-        </w:tc>
-        <w:tc>
-          <w:tcPr>
-            <w:tcW w:w="2091" w:type="dxa"/>
+              <w:t>36</w:t>
+            </w:r>
+          </w:p>
+        </w:tc>
+        <w:tc>
+          <w:tcPr>
+            <w:tcW w:w="1975" w:type="dxa"/>
             <w:tcBorders/>
             <w:shd w:fill="auto" w:val="clear"/>
             <w:tcMar>
-              <w:left w:w="108" w:type="dxa"/>
+              <w:left w:w="103" w:type="dxa"/>
             </w:tcMar>
           </w:tcPr>
           <w:p>
@@ -5255,7 +5313,7 @@
             <w:tcBorders/>
             <w:shd w:fill="auto" w:val="clear"/>
             <w:tcMar>
-              <w:left w:w="108" w:type="dxa"/>
+              <w:left w:w="103" w:type="dxa"/>
             </w:tcMar>
           </w:tcPr>
           <w:p>
@@ -5284,11 +5342,11 @@
         </w:tc>
         <w:tc>
           <w:tcPr>
-            <w:tcW w:w="3240" w:type="dxa"/>
+            <w:tcW w:w="3241" w:type="dxa"/>
             <w:tcBorders/>
             <w:shd w:fill="auto" w:val="clear"/>
             <w:tcMar>
-              <w:left w:w="108" w:type="dxa"/>
+              <w:left w:w="103" w:type="dxa"/>
             </w:tcMar>
           </w:tcPr>
           <w:p>
@@ -5321,26 +5379,20 @@
         </w:trPr>
         <w:tc>
           <w:tcPr>
-            <w:tcW w:w="455" w:type="dxa"/>
+            <w:tcW w:w="570" w:type="dxa"/>
             <w:cnfStyle w:val="001000000000" w:firstRow="0" w:lastRow="0" w:firstColumn="1" w:lastColumn="0" w:oddVBand="0" w:evenVBand="0" w:oddHBand="0" w:evenHBand="0" w:firstRowFirstColumn="0" w:firstRowLastColumn="0" w:lastRowFirstColumn="0" w:lastRowLastColumn="0"/>
             <w:tcBorders/>
             <w:shd w:color="auto" w:fill="D9E2F3" w:themeFill="accent5" w:themeFillTint="33" w:val="clear"/>
             <w:tcMar>
-              <w:left w:w="108" w:type="dxa"/>
-            </w:tcMar>
-          </w:tcPr>
-          <w:p>
-            <w:pPr>
-              <w:pStyle w:val="Normal"/>
-              <w:spacing w:lineRule="auto" w:line="240" w:before="0" w:after="0"/>
-              <w:jc w:val="center"/>
-              <w:rPr>
-                <w:rFonts w:ascii="Times New Roman" w:hAnsi="Times New Roman" w:cs="Times New Roman"/>
-                <w:b w:val="false"/>
-                <w:b w:val="false"/>
-                <w:sz w:val="24"/>
-                <w:szCs w:val="24"/>
-              </w:rPr>
+              <w:left w:w="103" w:type="dxa"/>
+            </w:tcMar>
+          </w:tcPr>
+          <w:p>
+            <w:pPr>
+              <w:pStyle w:val="Normal"/>
+              <w:spacing w:lineRule="auto" w:line="240" w:before="0" w:after="0"/>
+              <w:jc w:val="center"/>
+              <w:rPr/>
             </w:pPr>
             <w:r>
               <w:rPr>
@@ -5350,17 +5402,17 @@
                 <w:sz w:val="24"/>
                 <w:szCs w:val="24"/>
               </w:rPr>
-              <w:t>35</w:t>
-            </w:r>
-          </w:p>
-        </w:tc>
-        <w:tc>
-          <w:tcPr>
-            <w:tcW w:w="2091" w:type="dxa"/>
+              <w:t>37</w:t>
+            </w:r>
+          </w:p>
+        </w:tc>
+        <w:tc>
+          <w:tcPr>
+            <w:tcW w:w="1975" w:type="dxa"/>
             <w:tcBorders/>
             <w:shd w:color="auto" w:fill="D9E2F3" w:themeFill="accent5" w:themeFillTint="33" w:val="clear"/>
             <w:tcMar>
-              <w:left w:w="108" w:type="dxa"/>
+              <w:left w:w="103" w:type="dxa"/>
             </w:tcMar>
           </w:tcPr>
           <w:p>
@@ -5391,7 +5443,7 @@
             <w:tcBorders/>
             <w:shd w:color="auto" w:fill="D9E2F3" w:themeFill="accent5" w:themeFillTint="33" w:val="clear"/>
             <w:tcMar>
-              <w:left w:w="108" w:type="dxa"/>
+              <w:left w:w="103" w:type="dxa"/>
             </w:tcMar>
           </w:tcPr>
           <w:p>
@@ -5420,11 +5472,11 @@
         </w:tc>
         <w:tc>
           <w:tcPr>
-            <w:tcW w:w="3240" w:type="dxa"/>
+            <w:tcW w:w="3241" w:type="dxa"/>
             <w:tcBorders/>
             <w:shd w:color="auto" w:fill="D9E2F3" w:themeFill="accent5" w:themeFillTint="33" w:val="clear"/>
             <w:tcMar>
-              <w:left w:w="108" w:type="dxa"/>
+              <w:left w:w="103" w:type="dxa"/>
             </w:tcMar>
           </w:tcPr>
           <w:p>
@@ -5456,26 +5508,20 @@
         </w:trPr>
         <w:tc>
           <w:tcPr>
-            <w:tcW w:w="455" w:type="dxa"/>
+            <w:tcW w:w="570" w:type="dxa"/>
             <w:cnfStyle w:val="001000000000" w:firstRow="0" w:lastRow="0" w:firstColumn="1" w:lastColumn="0" w:oddVBand="0" w:evenVBand="0" w:oddHBand="0" w:evenHBand="0" w:firstRowFirstColumn="0" w:firstRowLastColumn="0" w:lastRowFirstColumn="0" w:lastRowLastColumn="0"/>
             <w:tcBorders/>
             <w:shd w:fill="auto" w:val="clear"/>
             <w:tcMar>
-              <w:left w:w="108" w:type="dxa"/>
-            </w:tcMar>
-          </w:tcPr>
-          <w:p>
-            <w:pPr>
-              <w:pStyle w:val="Normal"/>
-              <w:spacing w:lineRule="auto" w:line="240" w:before="0" w:after="0"/>
-              <w:jc w:val="center"/>
-              <w:rPr>
-                <w:rFonts w:ascii="Times New Roman" w:hAnsi="Times New Roman" w:cs="Times New Roman"/>
-                <w:b w:val="false"/>
-                <w:b w:val="false"/>
-                <w:sz w:val="24"/>
-                <w:szCs w:val="24"/>
-              </w:rPr>
+              <w:left w:w="103" w:type="dxa"/>
+            </w:tcMar>
+          </w:tcPr>
+          <w:p>
+            <w:pPr>
+              <w:pStyle w:val="Normal"/>
+              <w:spacing w:lineRule="auto" w:line="240" w:before="0" w:after="0"/>
+              <w:jc w:val="center"/>
+              <w:rPr/>
             </w:pPr>
             <w:r>
               <w:rPr>
@@ -5485,17 +5531,17 @@
                 <w:sz w:val="24"/>
                 <w:szCs w:val="24"/>
               </w:rPr>
-              <w:t>36</w:t>
-            </w:r>
-          </w:p>
-        </w:tc>
-        <w:tc>
-          <w:tcPr>
-            <w:tcW w:w="2091" w:type="dxa"/>
+              <w:t>38</w:t>
+            </w:r>
+          </w:p>
+        </w:tc>
+        <w:tc>
+          <w:tcPr>
+            <w:tcW w:w="1975" w:type="dxa"/>
             <w:tcBorders/>
             <w:shd w:fill="auto" w:val="clear"/>
             <w:tcMar>
-              <w:left w:w="108" w:type="dxa"/>
+              <w:left w:w="103" w:type="dxa"/>
             </w:tcMar>
           </w:tcPr>
           <w:p>
@@ -5526,7 +5572,7 @@
             <w:tcBorders/>
             <w:shd w:fill="auto" w:val="clear"/>
             <w:tcMar>
-              <w:left w:w="108" w:type="dxa"/>
+              <w:left w:w="103" w:type="dxa"/>
             </w:tcMar>
           </w:tcPr>
           <w:p>
@@ -5555,11 +5601,11 @@
         </w:tc>
         <w:tc>
           <w:tcPr>
-            <w:tcW w:w="3240" w:type="dxa"/>
+            <w:tcW w:w="3241" w:type="dxa"/>
             <w:tcBorders/>
             <w:shd w:fill="auto" w:val="clear"/>
             <w:tcMar>
-              <w:left w:w="108" w:type="dxa"/>
+              <w:left w:w="103" w:type="dxa"/>
             </w:tcMar>
           </w:tcPr>
           <w:p>
@@ -5592,26 +5638,20 @@
         </w:trPr>
         <w:tc>
           <w:tcPr>
-            <w:tcW w:w="455" w:type="dxa"/>
+            <w:tcW w:w="570" w:type="dxa"/>
             <w:cnfStyle w:val="001000000000" w:firstRow="0" w:lastRow="0" w:firstColumn="1" w:lastColumn="0" w:oddVBand="0" w:evenVBand="0" w:oddHBand="0" w:evenHBand="0" w:firstRowFirstColumn="0" w:firstRowLastColumn="0" w:lastRowFirstColumn="0" w:lastRowLastColumn="0"/>
             <w:tcBorders/>
             <w:shd w:color="auto" w:fill="D9E2F3" w:themeFill="accent5" w:themeFillTint="33" w:val="clear"/>
             <w:tcMar>
-              <w:left w:w="108" w:type="dxa"/>
-            </w:tcMar>
-          </w:tcPr>
-          <w:p>
-            <w:pPr>
-              <w:pStyle w:val="Normal"/>
-              <w:spacing w:lineRule="auto" w:line="240" w:before="0" w:after="0"/>
-              <w:jc w:val="center"/>
-              <w:rPr>
-                <w:rFonts w:ascii="Times New Roman" w:hAnsi="Times New Roman" w:cs="Times New Roman"/>
-                <w:b w:val="false"/>
-                <w:b w:val="false"/>
-                <w:sz w:val="24"/>
-                <w:szCs w:val="24"/>
-              </w:rPr>
+              <w:left w:w="103" w:type="dxa"/>
+            </w:tcMar>
+          </w:tcPr>
+          <w:p>
+            <w:pPr>
+              <w:pStyle w:val="Normal"/>
+              <w:spacing w:lineRule="auto" w:line="240" w:before="0" w:after="0"/>
+              <w:jc w:val="center"/>
+              <w:rPr/>
             </w:pPr>
             <w:r>
               <w:rPr>
@@ -5621,17 +5661,17 @@
                 <w:sz w:val="24"/>
                 <w:szCs w:val="24"/>
               </w:rPr>
-              <w:t>37</w:t>
-            </w:r>
-          </w:p>
-        </w:tc>
-        <w:tc>
-          <w:tcPr>
-            <w:tcW w:w="2091" w:type="dxa"/>
+              <w:t>39</w:t>
+            </w:r>
+          </w:p>
+        </w:tc>
+        <w:tc>
+          <w:tcPr>
+            <w:tcW w:w="1975" w:type="dxa"/>
             <w:tcBorders/>
             <w:shd w:color="auto" w:fill="D9E2F3" w:themeFill="accent5" w:themeFillTint="33" w:val="clear"/>
             <w:tcMar>
-              <w:left w:w="108" w:type="dxa"/>
+              <w:left w:w="103" w:type="dxa"/>
             </w:tcMar>
           </w:tcPr>
           <w:p>
@@ -5662,7 +5702,7 @@
             <w:tcBorders/>
             <w:shd w:color="auto" w:fill="D9E2F3" w:themeFill="accent5" w:themeFillTint="33" w:val="clear"/>
             <w:tcMar>
-              <w:left w:w="108" w:type="dxa"/>
+              <w:left w:w="103" w:type="dxa"/>
             </w:tcMar>
           </w:tcPr>
           <w:p>
@@ -5691,11 +5731,11 @@
         </w:tc>
         <w:tc>
           <w:tcPr>
-            <w:tcW w:w="3240" w:type="dxa"/>
+            <w:tcW w:w="3241" w:type="dxa"/>
             <w:tcBorders/>
             <w:shd w:color="auto" w:fill="D9E2F3" w:themeFill="accent5" w:themeFillTint="33" w:val="clear"/>
             <w:tcMar>
-              <w:left w:w="108" w:type="dxa"/>
+              <w:left w:w="103" w:type="dxa"/>
             </w:tcMar>
           </w:tcPr>
           <w:p>
@@ -5727,26 +5767,20 @@
         </w:trPr>
         <w:tc>
           <w:tcPr>
-            <w:tcW w:w="455" w:type="dxa"/>
+            <w:tcW w:w="570" w:type="dxa"/>
             <w:cnfStyle w:val="001000000000" w:firstRow="0" w:lastRow="0" w:firstColumn="1" w:lastColumn="0" w:oddVBand="0" w:evenVBand="0" w:oddHBand="0" w:evenHBand="0" w:firstRowFirstColumn="0" w:firstRowLastColumn="0" w:lastRowFirstColumn="0" w:lastRowLastColumn="0"/>
             <w:tcBorders/>
             <w:shd w:fill="auto" w:val="clear"/>
             <w:tcMar>
-              <w:left w:w="108" w:type="dxa"/>
-            </w:tcMar>
-          </w:tcPr>
-          <w:p>
-            <w:pPr>
-              <w:pStyle w:val="Normal"/>
-              <w:spacing w:lineRule="auto" w:line="240" w:before="0" w:after="0"/>
-              <w:jc w:val="center"/>
-              <w:rPr>
-                <w:rFonts w:ascii="Times New Roman" w:hAnsi="Times New Roman" w:cs="Times New Roman"/>
-                <w:b w:val="false"/>
-                <w:b w:val="false"/>
-                <w:sz w:val="24"/>
-                <w:szCs w:val="24"/>
-              </w:rPr>
+              <w:left w:w="103" w:type="dxa"/>
+            </w:tcMar>
+          </w:tcPr>
+          <w:p>
+            <w:pPr>
+              <w:pStyle w:val="Normal"/>
+              <w:spacing w:lineRule="auto" w:line="240" w:before="0" w:after="0"/>
+              <w:jc w:val="center"/>
+              <w:rPr/>
             </w:pPr>
             <w:r>
               <w:rPr>
@@ -5756,17 +5790,17 @@
                 <w:sz w:val="24"/>
                 <w:szCs w:val="24"/>
               </w:rPr>
-              <w:t>38</w:t>
-            </w:r>
-          </w:p>
-        </w:tc>
-        <w:tc>
-          <w:tcPr>
-            <w:tcW w:w="2091" w:type="dxa"/>
+              <w:t>40</w:t>
+            </w:r>
+          </w:p>
+        </w:tc>
+        <w:tc>
+          <w:tcPr>
+            <w:tcW w:w="1975" w:type="dxa"/>
             <w:tcBorders/>
             <w:shd w:fill="auto" w:val="clear"/>
             <w:tcMar>
-              <w:left w:w="108" w:type="dxa"/>
+              <w:left w:w="103" w:type="dxa"/>
             </w:tcMar>
           </w:tcPr>
           <w:p>
@@ -5797,7 +5831,7 @@
             <w:tcBorders/>
             <w:shd w:fill="auto" w:val="clear"/>
             <w:tcMar>
-              <w:left w:w="108" w:type="dxa"/>
+              <w:left w:w="103" w:type="dxa"/>
             </w:tcMar>
           </w:tcPr>
           <w:p>
@@ -5826,11 +5860,11 @@
         </w:tc>
         <w:tc>
           <w:tcPr>
-            <w:tcW w:w="3240" w:type="dxa"/>
+            <w:tcW w:w="3241" w:type="dxa"/>
             <w:tcBorders/>
             <w:shd w:fill="auto" w:val="clear"/>
             <w:tcMar>
-              <w:left w:w="108" w:type="dxa"/>
+              <w:left w:w="103" w:type="dxa"/>
             </w:tcMar>
           </w:tcPr>
           <w:p>
@@ -5863,26 +5897,20 @@
         </w:trPr>
         <w:tc>
           <w:tcPr>
-            <w:tcW w:w="455" w:type="dxa"/>
+            <w:tcW w:w="570" w:type="dxa"/>
             <w:cnfStyle w:val="001000000000" w:firstRow="0" w:lastRow="0" w:firstColumn="1" w:lastColumn="0" w:oddVBand="0" w:evenVBand="0" w:oddHBand="0" w:evenHBand="0" w:firstRowFirstColumn="0" w:firstRowLastColumn="0" w:lastRowFirstColumn="0" w:lastRowLastColumn="0"/>
             <w:tcBorders/>
             <w:shd w:color="auto" w:fill="D9E2F3" w:themeFill="accent5" w:themeFillTint="33" w:val="clear"/>
             <w:tcMar>
-              <w:left w:w="108" w:type="dxa"/>
-            </w:tcMar>
-          </w:tcPr>
-          <w:p>
-            <w:pPr>
-              <w:pStyle w:val="Normal"/>
-              <w:spacing w:lineRule="auto" w:line="240" w:before="0" w:after="0"/>
-              <w:jc w:val="center"/>
-              <w:rPr>
-                <w:rFonts w:ascii="Times New Roman" w:hAnsi="Times New Roman" w:cs="Times New Roman"/>
-                <w:b w:val="false"/>
-                <w:b w:val="false"/>
-                <w:sz w:val="24"/>
-                <w:szCs w:val="24"/>
-              </w:rPr>
+              <w:left w:w="103" w:type="dxa"/>
+            </w:tcMar>
+          </w:tcPr>
+          <w:p>
+            <w:pPr>
+              <w:pStyle w:val="Normal"/>
+              <w:spacing w:lineRule="auto" w:line="240" w:before="0" w:after="0"/>
+              <w:jc w:val="center"/>
+              <w:rPr/>
             </w:pPr>
             <w:r>
               <w:rPr>
@@ -5892,17 +5920,17 @@
                 <w:sz w:val="24"/>
                 <w:szCs w:val="24"/>
               </w:rPr>
-              <w:t>39</w:t>
-            </w:r>
-          </w:p>
-        </w:tc>
-        <w:tc>
-          <w:tcPr>
-            <w:tcW w:w="2091" w:type="dxa"/>
+              <w:t>41</w:t>
+            </w:r>
+          </w:p>
+        </w:tc>
+        <w:tc>
+          <w:tcPr>
+            <w:tcW w:w="1975" w:type="dxa"/>
             <w:tcBorders/>
             <w:shd w:color="auto" w:fill="D9E2F3" w:themeFill="accent5" w:themeFillTint="33" w:val="clear"/>
             <w:tcMar>
-              <w:left w:w="108" w:type="dxa"/>
+              <w:left w:w="103" w:type="dxa"/>
             </w:tcMar>
           </w:tcPr>
           <w:p>
@@ -5933,7 +5961,7 @@
             <w:tcBorders/>
             <w:shd w:color="auto" w:fill="D9E2F3" w:themeFill="accent5" w:themeFillTint="33" w:val="clear"/>
             <w:tcMar>
-              <w:left w:w="108" w:type="dxa"/>
+              <w:left w:w="103" w:type="dxa"/>
             </w:tcMar>
           </w:tcPr>
           <w:p>
@@ -5962,11 +5990,11 @@
         </w:tc>
         <w:tc>
           <w:tcPr>
-            <w:tcW w:w="3240" w:type="dxa"/>
+            <w:tcW w:w="3241" w:type="dxa"/>
             <w:tcBorders/>
             <w:shd w:color="auto" w:fill="D9E2F3" w:themeFill="accent5" w:themeFillTint="33" w:val="clear"/>
             <w:tcMar>
-              <w:left w:w="108" w:type="dxa"/>
+              <w:left w:w="103" w:type="dxa"/>
             </w:tcMar>
           </w:tcPr>
           <w:p>
@@ -5998,26 +6026,20 @@
         </w:trPr>
         <w:tc>
           <w:tcPr>
-            <w:tcW w:w="455" w:type="dxa"/>
+            <w:tcW w:w="570" w:type="dxa"/>
             <w:cnfStyle w:val="001000000000" w:firstRow="0" w:lastRow="0" w:firstColumn="1" w:lastColumn="0" w:oddVBand="0" w:evenVBand="0" w:oddHBand="0" w:evenHBand="0" w:firstRowFirstColumn="0" w:firstRowLastColumn="0" w:lastRowFirstColumn="0" w:lastRowLastColumn="0"/>
             <w:tcBorders/>
             <w:shd w:fill="auto" w:val="clear"/>
             <w:tcMar>
-              <w:left w:w="108" w:type="dxa"/>
-            </w:tcMar>
-          </w:tcPr>
-          <w:p>
-            <w:pPr>
-              <w:pStyle w:val="Normal"/>
-              <w:spacing w:lineRule="auto" w:line="240" w:before="0" w:after="0"/>
-              <w:jc w:val="center"/>
-              <w:rPr>
-                <w:rFonts w:ascii="Times New Roman" w:hAnsi="Times New Roman" w:cs="Times New Roman"/>
-                <w:b w:val="false"/>
-                <w:b w:val="false"/>
-                <w:sz w:val="24"/>
-                <w:szCs w:val="24"/>
-              </w:rPr>
+              <w:left w:w="103" w:type="dxa"/>
+            </w:tcMar>
+          </w:tcPr>
+          <w:p>
+            <w:pPr>
+              <w:pStyle w:val="Normal"/>
+              <w:spacing w:lineRule="auto" w:line="240" w:before="0" w:after="0"/>
+              <w:jc w:val="center"/>
+              <w:rPr/>
             </w:pPr>
             <w:r>
               <w:rPr>
@@ -6027,17 +6049,17 @@
                 <w:sz w:val="24"/>
                 <w:szCs w:val="24"/>
               </w:rPr>
-              <w:t>40</w:t>
-            </w:r>
-          </w:p>
-        </w:tc>
-        <w:tc>
-          <w:tcPr>
-            <w:tcW w:w="2091" w:type="dxa"/>
+              <w:t>42</w:t>
+            </w:r>
+          </w:p>
+        </w:tc>
+        <w:tc>
+          <w:tcPr>
+            <w:tcW w:w="1975" w:type="dxa"/>
             <w:tcBorders/>
             <w:shd w:fill="auto" w:val="clear"/>
             <w:tcMar>
-              <w:left w:w="108" w:type="dxa"/>
+              <w:left w:w="103" w:type="dxa"/>
             </w:tcMar>
           </w:tcPr>
           <w:p>
@@ -6068,7 +6090,7 @@
             <w:tcBorders/>
             <w:shd w:fill="auto" w:val="clear"/>
             <w:tcMar>
-              <w:left w:w="108" w:type="dxa"/>
+              <w:left w:w="103" w:type="dxa"/>
             </w:tcMar>
           </w:tcPr>
           <w:p>
@@ -6097,11 +6119,11 @@
         </w:tc>
         <w:tc>
           <w:tcPr>
-            <w:tcW w:w="3240" w:type="dxa"/>
+            <w:tcW w:w="3241" w:type="dxa"/>
             <w:tcBorders/>
             <w:shd w:fill="auto" w:val="clear"/>
             <w:tcMar>
-              <w:left w:w="108" w:type="dxa"/>
+              <w:left w:w="103" w:type="dxa"/>
             </w:tcMar>
           </w:tcPr>
           <w:p>
@@ -6134,26 +6156,20 @@
         </w:trPr>
         <w:tc>
           <w:tcPr>
-            <w:tcW w:w="455" w:type="dxa"/>
+            <w:tcW w:w="570" w:type="dxa"/>
             <w:cnfStyle w:val="001000000000" w:firstRow="0" w:lastRow="0" w:firstColumn="1" w:lastColumn="0" w:oddVBand="0" w:evenVBand="0" w:oddHBand="0" w:evenHBand="0" w:firstRowFirstColumn="0" w:firstRowLastColumn="0" w:lastRowFirstColumn="0" w:lastRowLastColumn="0"/>
             <w:tcBorders/>
             <w:shd w:color="auto" w:fill="D9E2F3" w:themeFill="accent5" w:themeFillTint="33" w:val="clear"/>
             <w:tcMar>
-              <w:left w:w="108" w:type="dxa"/>
-            </w:tcMar>
-          </w:tcPr>
-          <w:p>
-            <w:pPr>
-              <w:pStyle w:val="Normal"/>
-              <w:spacing w:lineRule="auto" w:line="240" w:before="0" w:after="0"/>
-              <w:jc w:val="center"/>
-              <w:rPr>
-                <w:rFonts w:ascii="Times New Roman" w:hAnsi="Times New Roman" w:cs="Times New Roman"/>
-                <w:b w:val="false"/>
-                <w:b w:val="false"/>
-                <w:sz w:val="24"/>
-                <w:szCs w:val="24"/>
-              </w:rPr>
+              <w:left w:w="103" w:type="dxa"/>
+            </w:tcMar>
+          </w:tcPr>
+          <w:p>
+            <w:pPr>
+              <w:pStyle w:val="Normal"/>
+              <w:spacing w:lineRule="auto" w:line="240" w:before="0" w:after="0"/>
+              <w:jc w:val="center"/>
+              <w:rPr/>
             </w:pPr>
             <w:r>
               <w:rPr>
@@ -6163,17 +6179,17 @@
                 <w:sz w:val="24"/>
                 <w:szCs w:val="24"/>
               </w:rPr>
-              <w:t>41</w:t>
-            </w:r>
-          </w:p>
-        </w:tc>
-        <w:tc>
-          <w:tcPr>
-            <w:tcW w:w="2091" w:type="dxa"/>
+              <w:t>43</w:t>
+            </w:r>
+          </w:p>
+        </w:tc>
+        <w:tc>
+          <w:tcPr>
+            <w:tcW w:w="1975" w:type="dxa"/>
             <w:tcBorders/>
             <w:shd w:color="auto" w:fill="D9E2F3" w:themeFill="accent5" w:themeFillTint="33" w:val="clear"/>
             <w:tcMar>
-              <w:left w:w="108" w:type="dxa"/>
+              <w:left w:w="103" w:type="dxa"/>
             </w:tcMar>
           </w:tcPr>
           <w:p>
@@ -6204,7 +6220,7 @@
             <w:tcBorders/>
             <w:shd w:color="auto" w:fill="D9E2F3" w:themeFill="accent5" w:themeFillTint="33" w:val="clear"/>
             <w:tcMar>
-              <w:left w:w="108" w:type="dxa"/>
+              <w:left w:w="103" w:type="dxa"/>
             </w:tcMar>
           </w:tcPr>
           <w:p>
@@ -6233,11 +6249,11 @@
         </w:tc>
         <w:tc>
           <w:tcPr>
-            <w:tcW w:w="3240" w:type="dxa"/>
+            <w:tcW w:w="3241" w:type="dxa"/>
             <w:tcBorders/>
             <w:shd w:color="auto" w:fill="D9E2F3" w:themeFill="accent5" w:themeFillTint="33" w:val="clear"/>
             <w:tcMar>
-              <w:left w:w="108" w:type="dxa"/>
+              <w:left w:w="103" w:type="dxa"/>
             </w:tcMar>
           </w:tcPr>
           <w:p>
@@ -6269,26 +6285,20 @@
         </w:trPr>
         <w:tc>
           <w:tcPr>
-            <w:tcW w:w="455" w:type="dxa"/>
+            <w:tcW w:w="570" w:type="dxa"/>
             <w:cnfStyle w:val="001000000000" w:firstRow="0" w:lastRow="0" w:firstColumn="1" w:lastColumn="0" w:oddVBand="0" w:evenVBand="0" w:oddHBand="0" w:evenHBand="0" w:firstRowFirstColumn="0" w:firstRowLastColumn="0" w:lastRowFirstColumn="0" w:lastRowLastColumn="0"/>
             <w:tcBorders/>
             <w:shd w:fill="auto" w:val="clear"/>
             <w:tcMar>
-              <w:left w:w="108" w:type="dxa"/>
-            </w:tcMar>
-          </w:tcPr>
-          <w:p>
-            <w:pPr>
-              <w:pStyle w:val="Normal"/>
-              <w:spacing w:lineRule="auto" w:line="240" w:before="0" w:after="0"/>
-              <w:jc w:val="center"/>
-              <w:rPr>
-                <w:rFonts w:ascii="Times New Roman" w:hAnsi="Times New Roman" w:cs="Times New Roman"/>
-                <w:b w:val="false"/>
-                <w:b w:val="false"/>
-                <w:sz w:val="24"/>
-                <w:szCs w:val="24"/>
-              </w:rPr>
+              <w:left w:w="103" w:type="dxa"/>
+            </w:tcMar>
+          </w:tcPr>
+          <w:p>
+            <w:pPr>
+              <w:pStyle w:val="Normal"/>
+              <w:spacing w:lineRule="auto" w:line="240" w:before="0" w:after="0"/>
+              <w:jc w:val="center"/>
+              <w:rPr/>
             </w:pPr>
             <w:r>
               <w:rPr>
@@ -6298,17 +6308,17 @@
                 <w:sz w:val="24"/>
                 <w:szCs w:val="24"/>
               </w:rPr>
-              <w:t>42</w:t>
-            </w:r>
-          </w:p>
-        </w:tc>
-        <w:tc>
-          <w:tcPr>
-            <w:tcW w:w="2091" w:type="dxa"/>
+              <w:t>44</w:t>
+            </w:r>
+          </w:p>
+        </w:tc>
+        <w:tc>
+          <w:tcPr>
+            <w:tcW w:w="1975" w:type="dxa"/>
             <w:tcBorders/>
             <w:shd w:fill="auto" w:val="clear"/>
             <w:tcMar>
-              <w:left w:w="108" w:type="dxa"/>
+              <w:left w:w="103" w:type="dxa"/>
             </w:tcMar>
           </w:tcPr>
           <w:p>
@@ -6339,7 +6349,7 @@
             <w:tcBorders/>
             <w:shd w:fill="auto" w:val="clear"/>
             <w:tcMar>
-              <w:left w:w="108" w:type="dxa"/>
+              <w:left w:w="103" w:type="dxa"/>
             </w:tcMar>
           </w:tcPr>
           <w:p>
@@ -6366,11 +6376,11 @@
         </w:tc>
         <w:tc>
           <w:tcPr>
-            <w:tcW w:w="3240" w:type="dxa"/>
+            <w:tcW w:w="3241" w:type="dxa"/>
             <w:tcBorders/>
             <w:shd w:fill="auto" w:val="clear"/>
             <w:tcMar>
-              <w:left w:w="108" w:type="dxa"/>
+              <w:left w:w="103" w:type="dxa"/>
             </w:tcMar>
           </w:tcPr>
           <w:p>
@@ -6403,26 +6413,20 @@
         </w:trPr>
         <w:tc>
           <w:tcPr>
-            <w:tcW w:w="455" w:type="dxa"/>
+            <w:tcW w:w="570" w:type="dxa"/>
             <w:cnfStyle w:val="001000000000" w:firstRow="0" w:lastRow="0" w:firstColumn="1" w:lastColumn="0" w:oddVBand="0" w:evenVBand="0" w:oddHBand="0" w:evenHBand="0" w:firstRowFirstColumn="0" w:firstRowLastColumn="0" w:lastRowFirstColumn="0" w:lastRowLastColumn="0"/>
             <w:tcBorders/>
             <w:shd w:color="auto" w:fill="D9E2F3" w:themeFill="accent5" w:themeFillTint="33" w:val="clear"/>
             <w:tcMar>
-              <w:left w:w="108" w:type="dxa"/>
-            </w:tcMar>
-          </w:tcPr>
-          <w:p>
-            <w:pPr>
-              <w:pStyle w:val="Normal"/>
-              <w:spacing w:lineRule="auto" w:line="240" w:before="0" w:after="0"/>
-              <w:jc w:val="center"/>
-              <w:rPr>
-                <w:rFonts w:ascii="Times New Roman" w:hAnsi="Times New Roman" w:cs="Times New Roman"/>
-                <w:b w:val="false"/>
-                <w:b w:val="false"/>
-                <w:sz w:val="24"/>
-                <w:szCs w:val="24"/>
-              </w:rPr>
+              <w:left w:w="103" w:type="dxa"/>
+            </w:tcMar>
+          </w:tcPr>
+          <w:p>
+            <w:pPr>
+              <w:pStyle w:val="Normal"/>
+              <w:spacing w:lineRule="auto" w:line="240" w:before="0" w:after="0"/>
+              <w:jc w:val="center"/>
+              <w:rPr/>
             </w:pPr>
             <w:r>
               <w:rPr>
@@ -6432,17 +6436,17 @@
                 <w:sz w:val="24"/>
                 <w:szCs w:val="24"/>
               </w:rPr>
-              <w:t>43</w:t>
-            </w:r>
-          </w:p>
-        </w:tc>
-        <w:tc>
-          <w:tcPr>
-            <w:tcW w:w="2091" w:type="dxa"/>
+              <w:t>45</w:t>
+            </w:r>
+          </w:p>
+        </w:tc>
+        <w:tc>
+          <w:tcPr>
+            <w:tcW w:w="1975" w:type="dxa"/>
             <w:tcBorders/>
             <w:shd w:color="auto" w:fill="D9E2F3" w:themeFill="accent5" w:themeFillTint="33" w:val="clear"/>
             <w:tcMar>
-              <w:left w:w="108" w:type="dxa"/>
+              <w:left w:w="103" w:type="dxa"/>
             </w:tcMar>
           </w:tcPr>
           <w:p>
@@ -6473,7 +6477,7 @@
             <w:tcBorders/>
             <w:shd w:color="auto" w:fill="D9E2F3" w:themeFill="accent5" w:themeFillTint="33" w:val="clear"/>
             <w:tcMar>
-              <w:left w:w="108" w:type="dxa"/>
+              <w:left w:w="103" w:type="dxa"/>
             </w:tcMar>
           </w:tcPr>
           <w:p>
@@ -6500,11 +6504,11 @@
         </w:tc>
         <w:tc>
           <w:tcPr>
-            <w:tcW w:w="3240" w:type="dxa"/>
+            <w:tcW w:w="3241" w:type="dxa"/>
             <w:tcBorders/>
             <w:shd w:color="auto" w:fill="D9E2F3" w:themeFill="accent5" w:themeFillTint="33" w:val="clear"/>
             <w:tcMar>
-              <w:left w:w="108" w:type="dxa"/>
+              <w:left w:w="103" w:type="dxa"/>
             </w:tcMar>
           </w:tcPr>
           <w:p>
@@ -6536,26 +6540,20 @@
         </w:trPr>
         <w:tc>
           <w:tcPr>
-            <w:tcW w:w="455" w:type="dxa"/>
+            <w:tcW w:w="570" w:type="dxa"/>
             <w:cnfStyle w:val="001000000000" w:firstRow="0" w:lastRow="0" w:firstColumn="1" w:lastColumn="0" w:oddVBand="0" w:evenVBand="0" w:oddHBand="0" w:evenHBand="0" w:firstRowFirstColumn="0" w:firstRowLastColumn="0" w:lastRowFirstColumn="0" w:lastRowLastColumn="0"/>
             <w:tcBorders/>
             <w:shd w:fill="auto" w:val="clear"/>
             <w:tcMar>
-              <w:left w:w="108" w:type="dxa"/>
-            </w:tcMar>
-          </w:tcPr>
-          <w:p>
-            <w:pPr>
-              <w:pStyle w:val="Normal"/>
-              <w:spacing w:lineRule="auto" w:line="240" w:before="0" w:after="0"/>
-              <w:jc w:val="center"/>
-              <w:rPr>
-                <w:rFonts w:ascii="Times New Roman" w:hAnsi="Times New Roman" w:cs="Times New Roman"/>
-                <w:b w:val="false"/>
-                <w:b w:val="false"/>
-                <w:sz w:val="24"/>
-                <w:szCs w:val="24"/>
-              </w:rPr>
+              <w:left w:w="103" w:type="dxa"/>
+            </w:tcMar>
+          </w:tcPr>
+          <w:p>
+            <w:pPr>
+              <w:pStyle w:val="Normal"/>
+              <w:spacing w:lineRule="auto" w:line="240" w:before="0" w:after="0"/>
+              <w:jc w:val="center"/>
+              <w:rPr/>
             </w:pPr>
             <w:r>
               <w:rPr>
@@ -6565,17 +6563,17 @@
                 <w:sz w:val="24"/>
                 <w:szCs w:val="24"/>
               </w:rPr>
-              <w:t>44</w:t>
-            </w:r>
-          </w:p>
-        </w:tc>
-        <w:tc>
-          <w:tcPr>
-            <w:tcW w:w="2091" w:type="dxa"/>
+              <w:t>46</w:t>
+            </w:r>
+          </w:p>
+        </w:tc>
+        <w:tc>
+          <w:tcPr>
+            <w:tcW w:w="1975" w:type="dxa"/>
             <w:tcBorders/>
             <w:shd w:fill="auto" w:val="clear"/>
             <w:tcMar>
-              <w:left w:w="108" w:type="dxa"/>
+              <w:left w:w="103" w:type="dxa"/>
             </w:tcMar>
           </w:tcPr>
           <w:p>
@@ -6606,7 +6604,7 @@
             <w:tcBorders/>
             <w:shd w:fill="auto" w:val="clear"/>
             <w:tcMar>
-              <w:left w:w="108" w:type="dxa"/>
+              <w:left w:w="103" w:type="dxa"/>
             </w:tcMar>
           </w:tcPr>
           <w:p>
@@ -6633,11 +6631,11 @@
         </w:tc>
         <w:tc>
           <w:tcPr>
-            <w:tcW w:w="3240" w:type="dxa"/>
+            <w:tcW w:w="3241" w:type="dxa"/>
             <w:tcBorders/>
             <w:shd w:fill="auto" w:val="clear"/>
             <w:tcMar>
-              <w:left w:w="108" w:type="dxa"/>
+              <w:left w:w="103" w:type="dxa"/>
             </w:tcMar>
           </w:tcPr>
           <w:p>
@@ -6670,12 +6668,12 @@
         </w:trPr>
         <w:tc>
           <w:tcPr>
-            <w:tcW w:w="455" w:type="dxa"/>
+            <w:tcW w:w="570" w:type="dxa"/>
             <w:cnfStyle w:val="001000000000" w:firstRow="0" w:lastRow="0" w:firstColumn="1" w:lastColumn="0" w:oddVBand="0" w:evenVBand="0" w:oddHBand="0" w:evenHBand="0" w:firstRowFirstColumn="0" w:firstRowLastColumn="0" w:lastRowFirstColumn="0" w:lastRowLastColumn="0"/>
             <w:tcBorders/>
             <w:shd w:color="auto" w:fill="D9E2F3" w:themeFill="accent5" w:themeFillTint="33" w:val="clear"/>
             <w:tcMar>
-              <w:left w:w="108" w:type="dxa"/>
+              <w:left w:w="103" w:type="dxa"/>
             </w:tcMar>
           </w:tcPr>
           <w:p>
@@ -6692,24 +6690,17 @@
               </w:rPr>
             </w:pPr>
             <w:r>
-              <w:rPr>
-                <w:rFonts w:cs="Times New Roman" w:ascii="Times New Roman" w:hAnsi="Times New Roman"/>
-                <w:b w:val="false"/>
-                <w:bCs/>
-                <w:sz w:val="24"/>
-                <w:szCs w:val="24"/>
-              </w:rPr>
-              <w:t>45</w:t>
-            </w:r>
-          </w:p>
-        </w:tc>
-        <w:tc>
-          <w:tcPr>
-            <w:tcW w:w="2091" w:type="dxa"/>
+              <w:rPr/>
+            </w:r>
+          </w:p>
+        </w:tc>
+        <w:tc>
+          <w:tcPr>
+            <w:tcW w:w="1975" w:type="dxa"/>
             <w:tcBorders/>
             <w:shd w:color="auto" w:fill="D9E2F3" w:themeFill="accent5" w:themeFillTint="33" w:val="clear"/>
             <w:tcMar>
-              <w:left w:w="108" w:type="dxa"/>
+              <w:left w:w="103" w:type="dxa"/>
             </w:tcMar>
           </w:tcPr>
           <w:p>
@@ -6740,7 +6731,7 @@
             <w:tcBorders/>
             <w:shd w:color="auto" w:fill="D9E2F3" w:themeFill="accent5" w:themeFillTint="33" w:val="clear"/>
             <w:tcMar>
-              <w:left w:w="108" w:type="dxa"/>
+              <w:left w:w="103" w:type="dxa"/>
             </w:tcMar>
           </w:tcPr>
           <w:p>
@@ -6767,11 +6758,11 @@
         </w:tc>
         <w:tc>
           <w:tcPr>
-            <w:tcW w:w="3240" w:type="dxa"/>
+            <w:tcW w:w="3241" w:type="dxa"/>
             <w:tcBorders/>
             <w:shd w:color="auto" w:fill="D9E2F3" w:themeFill="accent5" w:themeFillTint="33" w:val="clear"/>
             <w:tcMar>
-              <w:left w:w="108" w:type="dxa"/>
+              <w:left w:w="103" w:type="dxa"/>
             </w:tcMar>
           </w:tcPr>
           <w:p>
@@ -6803,12 +6794,12 @@
         </w:trPr>
         <w:tc>
           <w:tcPr>
-            <w:tcW w:w="455" w:type="dxa"/>
+            <w:tcW w:w="570" w:type="dxa"/>
             <w:cnfStyle w:val="001000000000" w:firstRow="0" w:lastRow="0" w:firstColumn="1" w:lastColumn="0" w:oddVBand="0" w:evenVBand="0" w:oddHBand="0" w:evenHBand="0" w:firstRowFirstColumn="0" w:firstRowLastColumn="0" w:lastRowFirstColumn="0" w:lastRowLastColumn="0"/>
             <w:tcBorders/>
             <w:shd w:fill="auto" w:val="clear"/>
             <w:tcMar>
-              <w:left w:w="108" w:type="dxa"/>
+              <w:left w:w="103" w:type="dxa"/>
             </w:tcMar>
           </w:tcPr>
           <w:p>
@@ -6825,24 +6816,17 @@
               </w:rPr>
             </w:pPr>
             <w:r>
-              <w:rPr>
-                <w:rFonts w:cs="Times New Roman" w:ascii="Times New Roman" w:hAnsi="Times New Roman"/>
-                <w:b w:val="false"/>
-                <w:bCs/>
-                <w:sz w:val="24"/>
-                <w:szCs w:val="24"/>
-              </w:rPr>
-              <w:t>46</w:t>
-            </w:r>
-          </w:p>
-        </w:tc>
-        <w:tc>
-          <w:tcPr>
-            <w:tcW w:w="2091" w:type="dxa"/>
+              <w:rPr/>
+            </w:r>
+          </w:p>
+        </w:tc>
+        <w:tc>
+          <w:tcPr>
+            <w:tcW w:w="1975" w:type="dxa"/>
             <w:tcBorders/>
             <w:shd w:fill="auto" w:val="clear"/>
             <w:tcMar>
-              <w:left w:w="108" w:type="dxa"/>
+              <w:left w:w="103" w:type="dxa"/>
             </w:tcMar>
           </w:tcPr>
           <w:p>
@@ -6873,7 +6857,7 @@
             <w:tcBorders/>
             <w:shd w:fill="auto" w:val="clear"/>
             <w:tcMar>
-              <w:left w:w="108" w:type="dxa"/>
+              <w:left w:w="103" w:type="dxa"/>
             </w:tcMar>
           </w:tcPr>
           <w:p>
@@ -6900,11 +6884,11 @@
         </w:tc>
         <w:tc>
           <w:tcPr>
-            <w:tcW w:w="3240" w:type="dxa"/>
+            <w:tcW w:w="3241" w:type="dxa"/>
             <w:tcBorders/>
             <w:shd w:fill="auto" w:val="clear"/>
             <w:tcMar>
-              <w:left w:w="108" w:type="dxa"/>
+              <w:left w:w="103" w:type="dxa"/>
             </w:tcMar>
           </w:tcPr>
           <w:p>
@@ -7000,7 +6984,7 @@
       <w:r>
         <w:rPr/>
         <w:drawing>
-          <wp:inline distT="19050" distB="26670" distL="19050" distR="20955">
+          <wp:inline distT="0" distB="0" distL="0" distR="0">
             <wp:extent cx="5579745" cy="4050665"/>
             <wp:effectExtent l="0" t="0" r="0" b="0"/>
             <wp:docPr id="1" name="Imagen 4" descr="C:\Users\Yadira\Desktop\Verano-Automatas\BuenoAFD2.png"/>
@@ -7599,25 +7583,25 @@
             <wp:effectExtent l="0" t="0" r="0" b="0"/>
             <wp:wrapTight wrapText="bothSides">
               <wp:wrapPolygon edited="0">
-                <wp:start x="-14" y="0"/>
-                <wp:lineTo x="-14" y="21358"/>
-                <wp:lineTo x="20361" y="21358"/>
-                <wp:lineTo x="21552" y="20289"/>
-                <wp:lineTo x="21552" y="18154"/>
-                <wp:lineTo x="21255" y="17085"/>
-                <wp:lineTo x="21552" y="16627"/>
-                <wp:lineTo x="21552" y="12965"/>
-                <wp:lineTo x="20361" y="12203"/>
-                <wp:lineTo x="21552" y="12050"/>
-                <wp:lineTo x="21552" y="8389"/>
-                <wp:lineTo x="20361" y="7320"/>
-                <wp:lineTo x="21552" y="7320"/>
-                <wp:lineTo x="21552" y="5490"/>
-                <wp:lineTo x="21076" y="4879"/>
-                <wp:lineTo x="21374" y="4879"/>
-                <wp:lineTo x="21552" y="3965"/>
-                <wp:lineTo x="21552" y="0"/>
-                <wp:lineTo x="-14" y="0"/>
+                <wp:start x="-27" y="0"/>
+                <wp:lineTo x="-27" y="21344"/>
+                <wp:lineTo x="20358" y="21344"/>
+                <wp:lineTo x="21550" y="20275"/>
+                <wp:lineTo x="21550" y="18141"/>
+                <wp:lineTo x="21253" y="17074"/>
+                <wp:lineTo x="21550" y="16616"/>
+                <wp:lineTo x="21550" y="12954"/>
+                <wp:lineTo x="20358" y="12194"/>
+                <wp:lineTo x="21550" y="12040"/>
+                <wp:lineTo x="21550" y="8381"/>
+                <wp:lineTo x="20358" y="7314"/>
+                <wp:lineTo x="21550" y="7314"/>
+                <wp:lineTo x="21550" y="5484"/>
+                <wp:lineTo x="21074" y="4873"/>
+                <wp:lineTo x="21372" y="4873"/>
+                <wp:lineTo x="21550" y="3960"/>
+                <wp:lineTo x="21550" y="0"/>
+                <wp:lineTo x="-27" y="0"/>
               </wp:wrapPolygon>
             </wp:wrapTight>
             <wp:docPr id="2" name="Imagen 1" descr=""/>
@@ -9286,7 +9270,7 @@
       <w:r>
         <w:rPr/>
         <w:drawing>
-          <wp:inline distT="0" distB="9525" distL="0" distR="0">
+          <wp:inline distT="0" distB="0" distL="0" distR="0">
             <wp:extent cx="2858135" cy="3286125"/>
             <wp:effectExtent l="0" t="0" r="0" b="0"/>
             <wp:docPr id="3" name="Imagen 2" descr=""/>
@@ -9409,6 +9393,7 @@
       </w:pPr>
       <w:rPr>
         <w:rFonts w:ascii="Wingdings" w:hAnsi="Wingdings" w:cs="Wingdings" w:hint="default"/>
+        <w:rFonts w:cs="Wingdings"/>
       </w:rPr>
     </w:lvl>
     <w:lvl w:ilvl="3">
@@ -9421,6 +9406,7 @@
       </w:pPr>
       <w:rPr>
         <w:rFonts w:ascii="Symbol" w:hAnsi="Symbol" w:cs="Symbol" w:hint="default"/>
+        <w:rFonts w:cs="Symbol"/>
       </w:rPr>
     </w:lvl>
     <w:lvl w:ilvl="4">
@@ -9446,6 +9432,7 @@
       </w:pPr>
       <w:rPr>
         <w:rFonts w:ascii="Wingdings" w:hAnsi="Wingdings" w:cs="Wingdings" w:hint="default"/>
+        <w:rFonts w:cs="Wingdings"/>
       </w:rPr>
     </w:lvl>
     <w:lvl w:ilvl="6">
@@ -9458,6 +9445,7 @@
       </w:pPr>
       <w:rPr>
         <w:rFonts w:ascii="Symbol" w:hAnsi="Symbol" w:cs="Symbol" w:hint="default"/>
+        <w:rFonts w:cs="Symbol"/>
       </w:rPr>
     </w:lvl>
     <w:lvl w:ilvl="7">
@@ -9483,6 +9471,7 @@
       </w:pPr>
       <w:rPr>
         <w:rFonts w:ascii="Wingdings" w:hAnsi="Wingdings" w:cs="Wingdings" w:hint="default"/>
+        <w:rFonts w:cs="Wingdings"/>
       </w:rPr>
     </w:lvl>
   </w:abstractNum>
@@ -9620,7 +9609,6 @@
     <w:rPrDefault>
       <w:rPr>
         <w:rFonts w:ascii="Calibri" w:hAnsi="Calibri" w:eastAsia="Calibri" w:cs="" w:asciiTheme="minorHAnsi" w:cstheme="minorBidi" w:eastAsiaTheme="minorHAnsi" w:hAnsiTheme="minorHAnsi"/>
-        <w:sz w:val="22"/>
         <w:szCs w:val="22"/>
         <w:lang w:val="es-ES" w:eastAsia="en-US" w:bidi="ar-SA"/>
       </w:rPr>
@@ -10013,7 +10001,7 @@
     </w:pPr>
     <w:rPr>
       <w:rFonts w:ascii="Calibri" w:hAnsi="Calibri" w:eastAsia="Calibri" w:cs="" w:asciiTheme="minorHAnsi" w:cstheme="minorBidi" w:eastAsiaTheme="minorHAnsi" w:hAnsiTheme="minorHAnsi"/>
-      <w:color w:val="auto"/>
+      <w:color w:val="00000A"/>
       <w:sz w:val="22"/>
       <w:szCs w:val="22"/>
       <w:lang w:val="es-MX" w:eastAsia="en-US" w:bidi="ar-SA"/>
@@ -10055,6 +10043,71 @@
     <w:qFormat/>
     <w:rPr>
       <w:rFonts w:cs="Courier New"/>
+    </w:rPr>
+  </w:style>
+  <w:style w:type="character" w:styleId="ListLabel5">
+    <w:name w:val="ListLabel 5"/>
+    <w:qFormat/>
+    <w:rPr>
+      <w:rFonts w:ascii="Times New Roman" w:hAnsi="Times New Roman" w:cs="Times New Roman"/>
+      <w:b/>
+      <w:sz w:val="24"/>
+    </w:rPr>
+  </w:style>
+  <w:style w:type="character" w:styleId="ListLabel6">
+    <w:name w:val="ListLabel 6"/>
+    <w:qFormat/>
+    <w:rPr>
+      <w:rFonts w:cs="Courier New"/>
+    </w:rPr>
+  </w:style>
+  <w:style w:type="character" w:styleId="ListLabel7">
+    <w:name w:val="ListLabel 7"/>
+    <w:qFormat/>
+    <w:rPr>
+      <w:rFonts w:cs="Wingdings"/>
+    </w:rPr>
+  </w:style>
+  <w:style w:type="character" w:styleId="ListLabel8">
+    <w:name w:val="ListLabel 8"/>
+    <w:qFormat/>
+    <w:rPr>
+      <w:rFonts w:cs="Symbol"/>
+    </w:rPr>
+  </w:style>
+  <w:style w:type="character" w:styleId="ListLabel9">
+    <w:name w:val="ListLabel 9"/>
+    <w:qFormat/>
+    <w:rPr>
+      <w:rFonts w:cs="Courier New"/>
+    </w:rPr>
+  </w:style>
+  <w:style w:type="character" w:styleId="ListLabel10">
+    <w:name w:val="ListLabel 10"/>
+    <w:qFormat/>
+    <w:rPr>
+      <w:rFonts w:cs="Wingdings"/>
+    </w:rPr>
+  </w:style>
+  <w:style w:type="character" w:styleId="ListLabel11">
+    <w:name w:val="ListLabel 11"/>
+    <w:qFormat/>
+    <w:rPr>
+      <w:rFonts w:cs="Symbol"/>
+    </w:rPr>
+  </w:style>
+  <w:style w:type="character" w:styleId="ListLabel12">
+    <w:name w:val="ListLabel 12"/>
+    <w:qFormat/>
+    <w:rPr>
+      <w:rFonts w:cs="Courier New"/>
+    </w:rPr>
+  </w:style>
+  <w:style w:type="character" w:styleId="ListLabel13">
+    <w:name w:val="ListLabel 13"/>
+    <w:qFormat/>
+    <w:rPr>
+      <w:rFonts w:cs="Wingdings"/>
     </w:rPr>
   </w:style>
   <w:style w:type="paragraph" w:styleId="Heading">
@@ -10146,6 +10199,20 @@
       <w:sz w:val="18"/>
       <w:szCs w:val="18"/>
     </w:rPr>
+  </w:style>
+  <w:style w:type="paragraph" w:styleId="TableContents">
+    <w:name w:val="Table Contents"/>
+    <w:basedOn w:val="Normal"/>
+    <w:qFormat/>
+    <w:pPr/>
+    <w:rPr/>
+  </w:style>
+  <w:style w:type="paragraph" w:styleId="TableHeading">
+    <w:name w:val="Table Heading"/>
+    <w:basedOn w:val="TableContents"/>
+    <w:qFormat/>
+    <w:pPr/>
+    <w:rPr/>
   </w:style>
   <w:style w:type="numbering" w:styleId="NoList" w:default="1">
     <w:name w:val="No List"/>

</xml_diff>